<commit_message>
Se agrega campo de output al formato de especificación funcional, y se agregan pasos y excepciones a la especificación funcional para el programa 1
</commit_message>
<xml_diff>
--- a/Conceptos Avanzados Ingenieria Software/TSP/Ciclo I/SRS/EF-1 Comparar programa version anterior.docx
+++ b/Conceptos Avanzados Ingenieria Software/TSP/Ciclo I/SRS/EF-1 Comparar programa version anterior.docx
@@ -578,7 +578,6 @@
                 <w:szCs w:val="20"/>
               </w:rPr>
             </w:pPr>
-            <w:bookmarkStart w:id="0" w:name="_GoBack"/>
             <w:r>
               <w:rPr>
                 <w:b/>
@@ -699,121 +698,66 @@
           </w:p>
         </w:tc>
       </w:tr>
-      <w:bookmarkEnd w:id="0"/>
       <w:tr>
         <w:trPr>
           <w:cantSplit/>
         </w:trPr>
         <w:tc>
           <w:tcPr>
-            <w:tcW w:w="2088" w:type="dxa"/>
-            <w:tcBorders>
-              <w:top w:val="single" w:sz="6" w:space="0" w:color="auto"/>
-              <w:left w:val="single" w:sz="6" w:space="0" w:color="auto"/>
-              <w:bottom w:val="single" w:sz="6" w:space="0" w:color="auto"/>
-            </w:tcBorders>
-          </w:tcPr>
-          <w:p>
-            <w:pPr>
-              <w:rPr>
-                <w:b/>
-                <w:sz w:val="20"/>
-                <w:szCs w:val="20"/>
-              </w:rPr>
-            </w:pPr>
-            <w:r>
-              <w:rPr>
-                <w:b/>
-                <w:sz w:val="20"/>
-                <w:szCs w:val="20"/>
-              </w:rPr>
-              <w:t>Source</w:t>
-            </w:r>
-          </w:p>
-        </w:tc>
-        <w:tc>
-          <w:tcPr>
-            <w:tcW w:w="720" w:type="dxa"/>
-            <w:tcBorders>
-              <w:top w:val="single" w:sz="6" w:space="0" w:color="auto"/>
-              <w:left w:val="single" w:sz="6" w:space="0" w:color="auto"/>
-              <w:bottom w:val="single" w:sz="6" w:space="0" w:color="auto"/>
-              <w:right w:val="single" w:sz="6" w:space="0" w:color="auto"/>
-            </w:tcBorders>
-          </w:tcPr>
-          <w:p>
-            <w:pPr>
-              <w:jc w:val="center"/>
-              <w:rPr>
-                <w:b/>
-                <w:sz w:val="20"/>
-                <w:szCs w:val="20"/>
-              </w:rPr>
-            </w:pPr>
-            <w:r>
-              <w:rPr>
-                <w:b/>
-                <w:sz w:val="20"/>
-                <w:szCs w:val="20"/>
-              </w:rPr>
-              <w:t>Step</w:t>
-            </w:r>
-          </w:p>
-        </w:tc>
-        <w:tc>
-          <w:tcPr>
-            <w:tcW w:w="3060" w:type="dxa"/>
+            <w:tcW w:w="2808" w:type="dxa"/>
             <w:gridSpan w:val="2"/>
             <w:tcBorders>
               <w:top w:val="single" w:sz="6" w:space="0" w:color="auto"/>
               <w:left w:val="single" w:sz="6" w:space="0" w:color="auto"/>
               <w:bottom w:val="single" w:sz="6" w:space="0" w:color="auto"/>
-              <w:right w:val="single" w:sz="6" w:space="0" w:color="auto"/>
-            </w:tcBorders>
-          </w:tcPr>
-          <w:p>
-            <w:pPr>
-              <w:rPr>
-                <w:b/>
-                <w:sz w:val="20"/>
-                <w:szCs w:val="20"/>
-              </w:rPr>
-            </w:pPr>
-            <w:r>
-              <w:rPr>
-                <w:b/>
-                <w:sz w:val="20"/>
-                <w:szCs w:val="20"/>
-              </w:rPr>
-              <w:t>Action</w:t>
-            </w:r>
-          </w:p>
-        </w:tc>
-        <w:tc>
-          <w:tcPr>
-            <w:tcW w:w="3060" w:type="dxa"/>
-            <w:tcBorders>
-              <w:top w:val="single" w:sz="6" w:space="0" w:color="auto"/>
-              <w:left w:val="single" w:sz="6" w:space="0" w:color="auto"/>
-              <w:bottom w:val="single" w:sz="6" w:space="0" w:color="auto"/>
-              <w:right w:val="single" w:sz="6" w:space="0" w:color="auto"/>
-            </w:tcBorders>
-          </w:tcPr>
-          <w:p>
-            <w:pPr>
-              <w:rPr>
-                <w:b/>
-                <w:sz w:val="20"/>
-                <w:szCs w:val="20"/>
-              </w:rPr>
-            </w:pPr>
-            <w:r>
-              <w:rPr>
-                <w:b/>
-                <w:sz w:val="20"/>
-                <w:szCs w:val="20"/>
-              </w:rPr>
-              <w:t>Comments</w:t>
+            </w:tcBorders>
+          </w:tcPr>
+          <w:p>
+            <w:pPr>
+              <w:rPr>
+                <w:b/>
+                <w:sz w:val="20"/>
+                <w:szCs w:val="20"/>
+                <w:lang w:val="es-CO"/>
+              </w:rPr>
+            </w:pPr>
+            <w:r>
+              <w:rPr>
+                <w:b/>
+                <w:sz w:val="20"/>
+                <w:szCs w:val="20"/>
+                <w:lang w:val="es-CO"/>
+              </w:rPr>
+              <w:t>Output</w:t>
+            </w:r>
+          </w:p>
+        </w:tc>
+        <w:tc>
+          <w:tcPr>
+            <w:tcW w:w="6120" w:type="dxa"/>
+            <w:gridSpan w:val="3"/>
+            <w:tcBorders>
+              <w:top w:val="single" w:sz="6" w:space="0" w:color="auto"/>
+              <w:left w:val="single" w:sz="6" w:space="0" w:color="auto"/>
+              <w:bottom w:val="single" w:sz="6" w:space="0" w:color="auto"/>
+              <w:right w:val="single" w:sz="6" w:space="0" w:color="auto"/>
+            </w:tcBorders>
+          </w:tcPr>
+          <w:p>
+            <w:pPr>
+              <w:rPr>
+                <w:sz w:val="20"/>
+                <w:szCs w:val="20"/>
+                <w:lang w:val="es-CO"/>
+              </w:rPr>
+            </w:pPr>
+            <w:r>
+              <w:rPr>
+                <w:sz w:val="20"/>
+                <w:szCs w:val="20"/>
+                <w:lang w:val="es-CO"/>
+              </w:rPr>
+              <w:t>N/A</w:t>
             </w:r>
           </w:p>
         </w:tc>
@@ -834,19 +778,19 @@
           <w:p>
             <w:pPr>
               <w:rPr>
-                <w:sz w:val="20"/>
-                <w:szCs w:val="20"/>
-              </w:rPr>
-            </w:pPr>
-            <w:proofErr w:type="spellStart"/>
-            <w:r>
-              <w:rPr>
-                <w:sz w:val="20"/>
-                <w:szCs w:val="20"/>
-              </w:rPr>
-              <w:t>Usuario</w:t>
-            </w:r>
-            <w:proofErr w:type="spellEnd"/>
+                <w:b/>
+                <w:sz w:val="20"/>
+                <w:szCs w:val="20"/>
+              </w:rPr>
+            </w:pPr>
+            <w:r>
+              <w:rPr>
+                <w:b/>
+                <w:sz w:val="20"/>
+                <w:szCs w:val="20"/>
+              </w:rPr>
+              <w:t>Source</w:t>
+            </w:r>
           </w:p>
         </w:tc>
         <w:tc>
@@ -863,16 +807,18 @@
             <w:pPr>
               <w:jc w:val="center"/>
               <w:rPr>
-                <w:sz w:val="20"/>
-                <w:szCs w:val="20"/>
-              </w:rPr>
-            </w:pPr>
-            <w:r>
-              <w:rPr>
-                <w:sz w:val="20"/>
-                <w:szCs w:val="20"/>
-              </w:rPr>
-              <w:t>1</w:t>
+                <w:b/>
+                <w:sz w:val="20"/>
+                <w:szCs w:val="20"/>
+              </w:rPr>
+            </w:pPr>
+            <w:r>
+              <w:rPr>
+                <w:b/>
+                <w:sz w:val="20"/>
+                <w:szCs w:val="20"/>
+              </w:rPr>
+              <w:t>Step</w:t>
             </w:r>
           </w:p>
         </w:tc>
@@ -890,18 +836,18 @@
           <w:p>
             <w:pPr>
               <w:rPr>
-                <w:sz w:val="20"/>
-                <w:szCs w:val="20"/>
-                <w:lang w:val="es-CO"/>
-              </w:rPr>
-            </w:pPr>
-            <w:r>
-              <w:rPr>
-                <w:sz w:val="20"/>
-                <w:szCs w:val="20"/>
-                <w:lang w:val="es-CO"/>
-              </w:rPr>
-              <w:t>El usuario ingresa la versión anterior del programa</w:t>
+                <w:b/>
+                <w:sz w:val="20"/>
+                <w:szCs w:val="20"/>
+              </w:rPr>
+            </w:pPr>
+            <w:r>
+              <w:rPr>
+                <w:b/>
+                <w:sz w:val="20"/>
+                <w:szCs w:val="20"/>
+              </w:rPr>
+              <w:t>Action</w:t>
             </w:r>
           </w:p>
         </w:tc>
@@ -918,18 +864,18 @@
           <w:p>
             <w:pPr>
               <w:rPr>
-                <w:sz w:val="20"/>
-                <w:szCs w:val="20"/>
-                <w:lang w:val="es-CO"/>
-              </w:rPr>
-            </w:pPr>
-            <w:r>
-              <w:rPr>
-                <w:sz w:val="20"/>
-                <w:szCs w:val="20"/>
-                <w:lang w:val="es-CO"/>
-              </w:rPr>
-              <w:t>Para este caso el usuario debe ingresar la carpeta raíz de la versión anterior del programa que desea comparar</w:t>
+                <w:b/>
+                <w:sz w:val="20"/>
+                <w:szCs w:val="20"/>
+              </w:rPr>
+            </w:pPr>
+            <w:r>
+              <w:rPr>
+                <w:b/>
+                <w:sz w:val="20"/>
+                <w:szCs w:val="20"/>
+              </w:rPr>
+              <w:t>Comments</w:t>
             </w:r>
           </w:p>
         </w:tc>
@@ -960,7 +906,7 @@
                 <w:sz w:val="20"/>
                 <w:szCs w:val="20"/>
               </w:rPr>
-              <w:t>Sistema</w:t>
+              <w:t>Usuario</w:t>
             </w:r>
             <w:proofErr w:type="spellEnd"/>
           </w:p>
@@ -988,7 +934,7 @@
                 <w:sz w:val="20"/>
                 <w:szCs w:val="20"/>
               </w:rPr>
-              <w:t>2</w:t>
+              <w:t>1</w:t>
             </w:r>
           </w:p>
         </w:tc>
@@ -1017,7 +963,15 @@
                 <w:szCs w:val="20"/>
                 <w:lang w:val="es-CO"/>
               </w:rPr>
-              <w:t>El sistema solicita al usuario ingresar la versión posterior del programa</w:t>
+              <w:t>El usuario ingresa</w:t>
+            </w:r>
+            <w:r>
+              <w:rPr>
+                <w:sz w:val="20"/>
+                <w:szCs w:val="20"/>
+                <w:lang w:val="es-CO"/>
+              </w:rPr>
+              <w:t xml:space="preserve">, el nombre del usuario y la razón de los cambios  </w:t>
             </w:r>
           </w:p>
         </w:tc>
@@ -1034,6 +988,7 @@
           <w:p>
             <w:pPr>
               <w:rPr>
+                <w:b/>
                 <w:sz w:val="20"/>
                 <w:szCs w:val="20"/>
                 <w:lang w:val="es-CO"/>
@@ -1060,17 +1015,17 @@
               <w:rPr>
                 <w:sz w:val="20"/>
                 <w:szCs w:val="20"/>
-                <w:lang w:val="es-CO"/>
-              </w:rPr>
-            </w:pPr>
-            <w:r>
-              <w:rPr>
-                <w:sz w:val="20"/>
-                <w:szCs w:val="20"/>
-                <w:lang w:val="es-CO"/>
-              </w:rPr>
-              <w:t>Usuario</w:t>
-            </w:r>
+              </w:rPr>
+            </w:pPr>
+            <w:proofErr w:type="spellStart"/>
+            <w:r>
+              <w:rPr>
+                <w:sz w:val="20"/>
+                <w:szCs w:val="20"/>
+              </w:rPr>
+              <w:t>Sistema</w:t>
+            </w:r>
+            <w:proofErr w:type="spellEnd"/>
           </w:p>
         </w:tc>
         <w:tc>
@@ -1089,16 +1044,14 @@
               <w:rPr>
                 <w:sz w:val="20"/>
                 <w:szCs w:val="20"/>
-                <w:lang w:val="es-CO"/>
-              </w:rPr>
-            </w:pPr>
-            <w:r>
-              <w:rPr>
-                <w:sz w:val="20"/>
-                <w:szCs w:val="20"/>
-                <w:lang w:val="es-CO"/>
-              </w:rPr>
-              <w:t>3</w:t>
+              </w:rPr>
+            </w:pPr>
+            <w:r>
+              <w:rPr>
+                <w:sz w:val="20"/>
+                <w:szCs w:val="20"/>
+              </w:rPr>
+              <w:t>2</w:t>
             </w:r>
           </w:p>
         </w:tc>
@@ -1127,7 +1080,7 @@
                 <w:szCs w:val="20"/>
                 <w:lang w:val="es-CO"/>
               </w:rPr>
-              <w:t>El usuario ingresa la versión posterior del programa</w:t>
+              <w:t>El sistema solicita al usuario ingresar la versión anterior del programa</w:t>
             </w:r>
           </w:p>
         </w:tc>
@@ -1144,43 +1097,12 @@
           <w:p>
             <w:pPr>
               <w:rPr>
-                <w:sz w:val="20"/>
-                <w:szCs w:val="20"/>
-                <w:lang w:val="es-CO"/>
-              </w:rPr>
-            </w:pPr>
-            <w:r>
-              <w:rPr>
-                <w:sz w:val="20"/>
-                <w:szCs w:val="20"/>
-                <w:lang w:val="es-CO"/>
-              </w:rPr>
-              <w:t xml:space="preserve">Para esta caso el usuario debe ingresar la carpeta raíz  de la versión </w:t>
-            </w:r>
-            <w:r>
-              <w:rPr>
-                <w:sz w:val="20"/>
-                <w:szCs w:val="20"/>
-                <w:lang w:val="es-CO"/>
-              </w:rPr>
-              <w:t>posterior</w:t>
-            </w:r>
-            <w:r>
-              <w:rPr>
-                <w:sz w:val="20"/>
-                <w:szCs w:val="20"/>
-                <w:lang w:val="es-CO"/>
-              </w:rPr>
-              <w:t xml:space="preserve"> del programa </w:t>
-            </w:r>
-            <w:r>
-              <w:rPr>
-                <w:sz w:val="20"/>
-                <w:szCs w:val="20"/>
-                <w:lang w:val="es-CO"/>
-              </w:rPr>
-              <w:t>que desea comparar</w:t>
-            </w:r>
+                <w:b/>
+                <w:sz w:val="20"/>
+                <w:szCs w:val="20"/>
+                <w:lang w:val="es-CO"/>
+              </w:rPr>
+            </w:pPr>
           </w:p>
         </w:tc>
       </w:tr>
@@ -1202,17 +1124,17 @@
               <w:rPr>
                 <w:sz w:val="20"/>
                 <w:szCs w:val="20"/>
-                <w:lang w:val="es-CO"/>
-              </w:rPr>
-            </w:pPr>
-            <w:r>
-              <w:rPr>
-                <w:sz w:val="20"/>
-                <w:szCs w:val="20"/>
-                <w:lang w:val="es-CO"/>
-              </w:rPr>
-              <w:t>Sistema</w:t>
-            </w:r>
+              </w:rPr>
+            </w:pPr>
+            <w:proofErr w:type="spellStart"/>
+            <w:r>
+              <w:rPr>
+                <w:sz w:val="20"/>
+                <w:szCs w:val="20"/>
+              </w:rPr>
+              <w:t>Usuario</w:t>
+            </w:r>
+            <w:proofErr w:type="spellEnd"/>
           </w:p>
         </w:tc>
         <w:tc>
@@ -1231,16 +1153,14 @@
               <w:rPr>
                 <w:sz w:val="20"/>
                 <w:szCs w:val="20"/>
-                <w:lang w:val="es-CO"/>
-              </w:rPr>
-            </w:pPr>
-            <w:r>
-              <w:rPr>
-                <w:sz w:val="20"/>
-                <w:szCs w:val="20"/>
-                <w:lang w:val="es-CO"/>
-              </w:rPr>
-              <w:t>4</w:t>
+              </w:rPr>
+            </w:pPr>
+            <w:r>
+              <w:rPr>
+                <w:sz w:val="20"/>
+                <w:szCs w:val="20"/>
+              </w:rPr>
+              <w:t>3</w:t>
             </w:r>
           </w:p>
         </w:tc>
@@ -1269,7 +1189,7 @@
                 <w:szCs w:val="20"/>
                 <w:lang w:val="es-CO"/>
               </w:rPr>
-              <w:t>El sistema analiza los archivos .java de cada una de las versiones</w:t>
+              <w:t>El usuario ingresa la versión anterior del programa</w:t>
             </w:r>
           </w:p>
         </w:tc>
@@ -1291,6 +1211,14 @@
                 <w:lang w:val="es-CO"/>
               </w:rPr>
             </w:pPr>
+            <w:r>
+              <w:rPr>
+                <w:sz w:val="20"/>
+                <w:szCs w:val="20"/>
+                <w:lang w:val="es-CO"/>
+              </w:rPr>
+              <w:t>Para este caso el usuario debe ingresar la carpeta raíz de la versión anterior del programa que desea comparar</w:t>
+            </w:r>
           </w:p>
         </w:tc>
       </w:tr>
@@ -1312,17 +1240,17 @@
               <w:rPr>
                 <w:sz w:val="20"/>
                 <w:szCs w:val="20"/>
-                <w:lang w:val="es-CO"/>
-              </w:rPr>
-            </w:pPr>
-            <w:r>
-              <w:rPr>
-                <w:sz w:val="20"/>
-                <w:szCs w:val="20"/>
-                <w:lang w:val="es-CO"/>
+              </w:rPr>
+            </w:pPr>
+            <w:proofErr w:type="spellStart"/>
+            <w:r>
+              <w:rPr>
+                <w:sz w:val="20"/>
+                <w:szCs w:val="20"/>
               </w:rPr>
               <w:t>Sistema</w:t>
             </w:r>
+            <w:proofErr w:type="spellEnd"/>
           </w:p>
         </w:tc>
         <w:tc>
@@ -1341,16 +1269,14 @@
               <w:rPr>
                 <w:sz w:val="20"/>
                 <w:szCs w:val="20"/>
-                <w:lang w:val="es-CO"/>
-              </w:rPr>
-            </w:pPr>
-            <w:r>
-              <w:rPr>
-                <w:sz w:val="20"/>
-                <w:szCs w:val="20"/>
-                <w:lang w:val="es-CO"/>
-              </w:rPr>
-              <w:t>5</w:t>
+              </w:rPr>
+            </w:pPr>
+            <w:r>
+              <w:rPr>
+                <w:sz w:val="20"/>
+                <w:szCs w:val="20"/>
+              </w:rPr>
+              <w:t>4</w:t>
             </w:r>
           </w:p>
         </w:tc>
@@ -1379,7 +1305,7 @@
                 <w:szCs w:val="20"/>
                 <w:lang w:val="es-CO"/>
               </w:rPr>
-              <w:t>El sistema genera los registros de cambios de las versiones del programa</w:t>
+              <w:t>El sistema solicita al usuario ingresar la versión posterior del programa</w:t>
             </w:r>
           </w:p>
         </w:tc>
@@ -1425,6 +1351,14 @@
                 <w:lang w:val="es-CO"/>
               </w:rPr>
             </w:pPr>
+            <w:r>
+              <w:rPr>
+                <w:sz w:val="20"/>
+                <w:szCs w:val="20"/>
+                <w:lang w:val="es-CO"/>
+              </w:rPr>
+              <w:t>Usuario</w:t>
+            </w:r>
           </w:p>
         </w:tc>
         <w:tc>
@@ -1446,6 +1380,14 @@
                 <w:lang w:val="es-CO"/>
               </w:rPr>
             </w:pPr>
+            <w:r>
+              <w:rPr>
+                <w:sz w:val="20"/>
+                <w:szCs w:val="20"/>
+                <w:lang w:val="es-CO"/>
+              </w:rPr>
+              <w:t>5</w:t>
+            </w:r>
           </w:p>
         </w:tc>
         <w:tc>
@@ -1467,6 +1409,14 @@
                 <w:lang w:val="es-CO"/>
               </w:rPr>
             </w:pPr>
+            <w:r>
+              <w:rPr>
+                <w:sz w:val="20"/>
+                <w:szCs w:val="20"/>
+                <w:lang w:val="es-CO"/>
+              </w:rPr>
+              <w:t>El usuario ingresa la versión posterior del programa</w:t>
+            </w:r>
           </w:p>
         </w:tc>
         <w:tc>
@@ -1487,6 +1437,38 @@
                 <w:lang w:val="es-CO"/>
               </w:rPr>
             </w:pPr>
+            <w:r>
+              <w:rPr>
+                <w:sz w:val="20"/>
+                <w:szCs w:val="20"/>
+                <w:lang w:val="es-CO"/>
+              </w:rPr>
+              <w:t xml:space="preserve">Para esta caso el usuario debe ingresar la carpeta raíz  de la versión </w:t>
+            </w:r>
+            <w:r>
+              <w:rPr>
+                <w:sz w:val="20"/>
+                <w:szCs w:val="20"/>
+                <w:lang w:val="es-CO"/>
+              </w:rPr>
+              <w:t>posterior</w:t>
+            </w:r>
+            <w:r>
+              <w:rPr>
+                <w:sz w:val="20"/>
+                <w:szCs w:val="20"/>
+                <w:lang w:val="es-CO"/>
+              </w:rPr>
+              <w:t xml:space="preserve"> del programa </w:t>
+            </w:r>
+            <w:r>
+              <w:rPr>
+                <w:sz w:val="20"/>
+                <w:szCs w:val="20"/>
+                <w:lang w:val="es-CO"/>
+              </w:rPr>
+              <w:t>que desea comparar</w:t>
+            </w:r>
           </w:p>
         </w:tc>
       </w:tr>
@@ -1496,6 +1478,228 @@
         </w:trPr>
         <w:tc>
           <w:tcPr>
+            <w:tcW w:w="2088" w:type="dxa"/>
+            <w:tcBorders>
+              <w:top w:val="single" w:sz="6" w:space="0" w:color="auto"/>
+              <w:left w:val="single" w:sz="6" w:space="0" w:color="auto"/>
+              <w:bottom w:val="single" w:sz="6" w:space="0" w:color="auto"/>
+            </w:tcBorders>
+          </w:tcPr>
+          <w:p>
+            <w:pPr>
+              <w:rPr>
+                <w:sz w:val="20"/>
+                <w:szCs w:val="20"/>
+                <w:lang w:val="es-CO"/>
+              </w:rPr>
+            </w:pPr>
+            <w:r>
+              <w:rPr>
+                <w:sz w:val="20"/>
+                <w:szCs w:val="20"/>
+                <w:lang w:val="es-CO"/>
+              </w:rPr>
+              <w:t>Sistema</w:t>
+            </w:r>
+          </w:p>
+        </w:tc>
+        <w:tc>
+          <w:tcPr>
+            <w:tcW w:w="720" w:type="dxa"/>
+            <w:tcBorders>
+              <w:top w:val="single" w:sz="6" w:space="0" w:color="auto"/>
+              <w:left w:val="single" w:sz="6" w:space="0" w:color="auto"/>
+              <w:bottom w:val="single" w:sz="6" w:space="0" w:color="auto"/>
+              <w:right w:val="single" w:sz="6" w:space="0" w:color="auto"/>
+            </w:tcBorders>
+          </w:tcPr>
+          <w:p>
+            <w:pPr>
+              <w:jc w:val="center"/>
+              <w:rPr>
+                <w:sz w:val="20"/>
+                <w:szCs w:val="20"/>
+                <w:lang w:val="es-CO"/>
+              </w:rPr>
+            </w:pPr>
+            <w:r>
+              <w:rPr>
+                <w:sz w:val="20"/>
+                <w:szCs w:val="20"/>
+                <w:lang w:val="es-CO"/>
+              </w:rPr>
+              <w:t>6</w:t>
+            </w:r>
+          </w:p>
+        </w:tc>
+        <w:tc>
+          <w:tcPr>
+            <w:tcW w:w="3060" w:type="dxa"/>
+            <w:gridSpan w:val="2"/>
+            <w:tcBorders>
+              <w:top w:val="single" w:sz="6" w:space="0" w:color="auto"/>
+              <w:left w:val="single" w:sz="6" w:space="0" w:color="auto"/>
+              <w:bottom w:val="single" w:sz="6" w:space="0" w:color="auto"/>
+              <w:right w:val="single" w:sz="6" w:space="0" w:color="auto"/>
+            </w:tcBorders>
+          </w:tcPr>
+          <w:p>
+            <w:pPr>
+              <w:rPr>
+                <w:sz w:val="20"/>
+                <w:szCs w:val="20"/>
+                <w:lang w:val="es-CO"/>
+              </w:rPr>
+            </w:pPr>
+            <w:r>
+              <w:rPr>
+                <w:sz w:val="20"/>
+                <w:szCs w:val="20"/>
+                <w:lang w:val="es-CO"/>
+              </w:rPr>
+              <w:t>El sistema analiza los archivos de cada una de las versiones</w:t>
+            </w:r>
+          </w:p>
+        </w:tc>
+        <w:tc>
+          <w:tcPr>
+            <w:tcW w:w="3060" w:type="dxa"/>
+            <w:tcBorders>
+              <w:top w:val="single" w:sz="6" w:space="0" w:color="auto"/>
+              <w:left w:val="single" w:sz="6" w:space="0" w:color="auto"/>
+              <w:bottom w:val="single" w:sz="6" w:space="0" w:color="auto"/>
+              <w:right w:val="single" w:sz="6" w:space="0" w:color="auto"/>
+            </w:tcBorders>
+          </w:tcPr>
+          <w:p>
+            <w:pPr>
+              <w:rPr>
+                <w:sz w:val="20"/>
+                <w:szCs w:val="20"/>
+                <w:lang w:val="es-CO"/>
+              </w:rPr>
+            </w:pPr>
+          </w:p>
+        </w:tc>
+      </w:tr>
+      <w:tr>
+        <w:trPr>
+          <w:cantSplit/>
+        </w:trPr>
+        <w:tc>
+          <w:tcPr>
+            <w:tcW w:w="2088" w:type="dxa"/>
+            <w:tcBorders>
+              <w:top w:val="single" w:sz="6" w:space="0" w:color="auto"/>
+              <w:left w:val="single" w:sz="6" w:space="0" w:color="auto"/>
+              <w:bottom w:val="single" w:sz="6" w:space="0" w:color="auto"/>
+            </w:tcBorders>
+          </w:tcPr>
+          <w:p>
+            <w:pPr>
+              <w:rPr>
+                <w:sz w:val="20"/>
+                <w:szCs w:val="20"/>
+                <w:lang w:val="es-CO"/>
+              </w:rPr>
+            </w:pPr>
+            <w:r>
+              <w:rPr>
+                <w:sz w:val="20"/>
+                <w:szCs w:val="20"/>
+                <w:lang w:val="es-CO"/>
+              </w:rPr>
+              <w:t>Sistema</w:t>
+            </w:r>
+          </w:p>
+        </w:tc>
+        <w:tc>
+          <w:tcPr>
+            <w:tcW w:w="720" w:type="dxa"/>
+            <w:tcBorders>
+              <w:top w:val="single" w:sz="6" w:space="0" w:color="auto"/>
+              <w:left w:val="single" w:sz="6" w:space="0" w:color="auto"/>
+              <w:bottom w:val="single" w:sz="6" w:space="0" w:color="auto"/>
+              <w:right w:val="single" w:sz="6" w:space="0" w:color="auto"/>
+            </w:tcBorders>
+          </w:tcPr>
+          <w:p>
+            <w:pPr>
+              <w:jc w:val="center"/>
+              <w:rPr>
+                <w:sz w:val="20"/>
+                <w:szCs w:val="20"/>
+                <w:lang w:val="es-CO"/>
+              </w:rPr>
+            </w:pPr>
+            <w:r>
+              <w:rPr>
+                <w:sz w:val="20"/>
+                <w:szCs w:val="20"/>
+                <w:lang w:val="es-CO"/>
+              </w:rPr>
+              <w:t>7</w:t>
+            </w:r>
+            <w:bookmarkStart w:id="0" w:name="_GoBack"/>
+            <w:bookmarkEnd w:id="0"/>
+          </w:p>
+        </w:tc>
+        <w:tc>
+          <w:tcPr>
+            <w:tcW w:w="3060" w:type="dxa"/>
+            <w:gridSpan w:val="2"/>
+            <w:tcBorders>
+              <w:top w:val="single" w:sz="6" w:space="0" w:color="auto"/>
+              <w:left w:val="single" w:sz="6" w:space="0" w:color="auto"/>
+              <w:bottom w:val="single" w:sz="6" w:space="0" w:color="auto"/>
+              <w:right w:val="single" w:sz="6" w:space="0" w:color="auto"/>
+            </w:tcBorders>
+          </w:tcPr>
+          <w:p>
+            <w:pPr>
+              <w:rPr>
+                <w:sz w:val="20"/>
+                <w:szCs w:val="20"/>
+                <w:lang w:val="es-CO"/>
+              </w:rPr>
+            </w:pPr>
+            <w:r>
+              <w:rPr>
+                <w:sz w:val="20"/>
+                <w:szCs w:val="20"/>
+                <w:lang w:val="es-CO"/>
+              </w:rPr>
+              <w:t>El sistema genera los registros de cambios de las versiones del programa</w:t>
+            </w:r>
+          </w:p>
+        </w:tc>
+        <w:tc>
+          <w:tcPr>
+            <w:tcW w:w="3060" w:type="dxa"/>
+            <w:tcBorders>
+              <w:top w:val="single" w:sz="6" w:space="0" w:color="auto"/>
+              <w:left w:val="single" w:sz="6" w:space="0" w:color="auto"/>
+              <w:bottom w:val="single" w:sz="6" w:space="0" w:color="auto"/>
+              <w:right w:val="single" w:sz="6" w:space="0" w:color="auto"/>
+            </w:tcBorders>
+          </w:tcPr>
+          <w:p>
+            <w:pPr>
+              <w:rPr>
+                <w:sz w:val="20"/>
+                <w:szCs w:val="20"/>
+                <w:lang w:val="es-CO"/>
+              </w:rPr>
+            </w:pPr>
+          </w:p>
+        </w:tc>
+      </w:tr>
+      <w:tr>
+        <w:trPr>
+          <w:cantSplit/>
+        </w:trPr>
+        <w:tc>
+          <w:tcPr>
             <w:tcW w:w="2808" w:type="dxa"/>
             <w:gridSpan w:val="2"/>
             <w:tcBorders>
@@ -1524,6 +1728,15 @@
               <w:t>Exception</w:t>
             </w:r>
             <w:proofErr w:type="spellEnd"/>
+            <w:r>
+              <w:rPr>
+                <w:b/>
+                <w:sz w:val="20"/>
+                <w:szCs w:val="20"/>
+                <w:lang w:val="es-CO"/>
+              </w:rPr>
+              <w:t xml:space="preserve"> 1</w:t>
+            </w:r>
           </w:p>
         </w:tc>
         <w:tc>
@@ -1545,6 +1758,97 @@
                 <w:lang w:val="es-CO"/>
               </w:rPr>
             </w:pPr>
+            <w:r>
+              <w:rPr>
+                <w:sz w:val="20"/>
+                <w:szCs w:val="20"/>
+                <w:lang w:val="es-CO"/>
+              </w:rPr>
+              <w:t>En caso de que las versiones a comparar no tengan archivos java se deberá mostrar un mensaje indicando que no se encontraron archivos para comparar</w:t>
+            </w:r>
+          </w:p>
+        </w:tc>
+      </w:tr>
+      <w:tr>
+        <w:trPr>
+          <w:cantSplit/>
+        </w:trPr>
+        <w:tc>
+          <w:tcPr>
+            <w:tcW w:w="2808" w:type="dxa"/>
+            <w:gridSpan w:val="2"/>
+            <w:tcBorders>
+              <w:top w:val="single" w:sz="6" w:space="0" w:color="auto"/>
+              <w:left w:val="single" w:sz="6" w:space="0" w:color="auto"/>
+              <w:bottom w:val="single" w:sz="6" w:space="0" w:color="auto"/>
+            </w:tcBorders>
+          </w:tcPr>
+          <w:p>
+            <w:pPr>
+              <w:rPr>
+                <w:b/>
+                <w:sz w:val="20"/>
+                <w:szCs w:val="20"/>
+                <w:lang w:val="es-CO"/>
+              </w:rPr>
+            </w:pPr>
+            <w:proofErr w:type="spellStart"/>
+            <w:r>
+              <w:rPr>
+                <w:b/>
+                <w:sz w:val="20"/>
+                <w:szCs w:val="20"/>
+                <w:lang w:val="es-CO"/>
+              </w:rPr>
+              <w:t>Exception</w:t>
+            </w:r>
+            <w:proofErr w:type="spellEnd"/>
+            <w:r>
+              <w:rPr>
+                <w:b/>
+                <w:sz w:val="20"/>
+                <w:szCs w:val="20"/>
+                <w:lang w:val="es-CO"/>
+              </w:rPr>
+              <w:t xml:space="preserve"> 2</w:t>
+            </w:r>
+          </w:p>
+        </w:tc>
+        <w:tc>
+          <w:tcPr>
+            <w:tcW w:w="6120" w:type="dxa"/>
+            <w:gridSpan w:val="3"/>
+            <w:tcBorders>
+              <w:top w:val="single" w:sz="6" w:space="0" w:color="auto"/>
+              <w:left w:val="single" w:sz="6" w:space="0" w:color="auto"/>
+              <w:bottom w:val="single" w:sz="6" w:space="0" w:color="auto"/>
+              <w:right w:val="single" w:sz="6" w:space="0" w:color="auto"/>
+            </w:tcBorders>
+          </w:tcPr>
+          <w:p>
+            <w:pPr>
+              <w:rPr>
+                <w:sz w:val="20"/>
+                <w:szCs w:val="20"/>
+                <w:lang w:val="es-CO"/>
+              </w:rPr>
+            </w:pPr>
+            <w:r>
+              <w:rPr>
+                <w:sz w:val="20"/>
+                <w:szCs w:val="20"/>
+                <w:lang w:val="es-CO"/>
+              </w:rPr>
+              <w:t xml:space="preserve">En caso de un error en la comparación se deberá indicar </w:t>
+            </w:r>
+            <w:r>
+              <w:rPr>
+                <w:sz w:val="20"/>
+                <w:szCs w:val="20"/>
+                <w:lang w:val="es-CO"/>
+              </w:rPr>
+              <w:t xml:space="preserve">al usuario que ocurrió un error, y almacenar un log de los errores </w:t>
+            </w:r>
           </w:p>
         </w:tc>
       </w:tr>

</xml_diff>

<commit_message>
Se corrige flujo de información de los datos del usuario
</commit_message>
<xml_diff>
--- a/Conceptos Avanzados Ingenieria Software/TSP/Ciclo I/SRS/EF-1 Comparar programa version anterior.docx
+++ b/Conceptos Avanzados Ingenieria Software/TSP/Ciclo I/SRS/EF-1 Comparar programa version anterior.docx
@@ -157,8 +157,6 @@
               </w:rPr>
               <w:t>Change Counter</w:t>
             </w:r>
-            <w:bookmarkStart w:id="0" w:name="_GoBack"/>
-            <w:bookmarkEnd w:id="0"/>
           </w:p>
         </w:tc>
         <w:tc>
@@ -629,25 +627,7 @@
                 <w:szCs w:val="20"/>
                 <w:lang w:val="es-CO"/>
               </w:rPr>
-              <w:t xml:space="preserve">Genera </w:t>
-            </w:r>
-            <w:proofErr w:type="spellStart"/>
-            <w:r>
-              <w:rPr>
-                <w:sz w:val="20"/>
-                <w:szCs w:val="20"/>
-                <w:lang w:val="es-CO"/>
-              </w:rPr>
-              <w:t>versionamiento</w:t>
-            </w:r>
-            <w:proofErr w:type="spellEnd"/>
-            <w:r>
-              <w:rPr>
-                <w:sz w:val="20"/>
-                <w:szCs w:val="20"/>
-                <w:lang w:val="es-CO"/>
-              </w:rPr>
-              <w:t xml:space="preserve"> del programa comparado</w:t>
+              <w:t>Genera versionamiento del programa comparado</w:t>
             </w:r>
           </w:p>
         </w:tc>
@@ -916,15 +896,13 @@
                 <w:szCs w:val="20"/>
               </w:rPr>
             </w:pPr>
-            <w:proofErr w:type="spellStart"/>
-            <w:r>
-              <w:rPr>
-                <w:sz w:val="20"/>
-                <w:szCs w:val="20"/>
-              </w:rPr>
-              <w:t>Usuario</w:t>
-            </w:r>
-            <w:proofErr w:type="spellEnd"/>
+            <w:r>
+              <w:rPr>
+                <w:sz w:val="20"/>
+                <w:szCs w:val="20"/>
+              </w:rPr>
+              <w:t>Sistema</w:t>
+            </w:r>
           </w:p>
         </w:tc>
         <w:tc>
@@ -979,15 +957,7 @@
                 <w:szCs w:val="20"/>
                 <w:lang w:val="es-CO"/>
               </w:rPr>
-              <w:t>El usuario ingresa</w:t>
-            </w:r>
-            <w:r>
-              <w:rPr>
-                <w:sz w:val="20"/>
-                <w:szCs w:val="20"/>
-                <w:lang w:val="es-CO"/>
-              </w:rPr>
-              <w:t xml:space="preserve">, el nombre del usuario y la razón de los cambios  </w:t>
+              <w:t>El sistema solicita al usuario ingresar la versión anterior del programa</w:t>
             </w:r>
           </w:p>
         </w:tc>
@@ -1033,15 +1003,13 @@
                 <w:szCs w:val="20"/>
               </w:rPr>
             </w:pPr>
-            <w:proofErr w:type="spellStart"/>
-            <w:r>
-              <w:rPr>
-                <w:sz w:val="20"/>
-                <w:szCs w:val="20"/>
-              </w:rPr>
-              <w:t>Sistema</w:t>
-            </w:r>
-            <w:proofErr w:type="spellEnd"/>
+            <w:r>
+              <w:rPr>
+                <w:sz w:val="20"/>
+                <w:szCs w:val="20"/>
+              </w:rPr>
+              <w:t>Usuario</w:t>
+            </w:r>
           </w:p>
         </w:tc>
         <w:tc>
@@ -1096,7 +1064,7 @@
                 <w:szCs w:val="20"/>
                 <w:lang w:val="es-CO"/>
               </w:rPr>
-              <w:t>El sistema solicita al usuario ingresar la versión anterior del programa</w:t>
+              <w:t>El usuario ingresa la versión anterior del programa</w:t>
             </w:r>
           </w:p>
         </w:tc>
@@ -1113,12 +1081,19 @@
           <w:p>
             <w:pPr>
               <w:rPr>
-                <w:b/>
-                <w:sz w:val="20"/>
-                <w:szCs w:val="20"/>
-                <w:lang w:val="es-CO"/>
-              </w:rPr>
-            </w:pPr>
+                <w:sz w:val="20"/>
+                <w:szCs w:val="20"/>
+                <w:lang w:val="es-CO"/>
+              </w:rPr>
+            </w:pPr>
+            <w:r>
+              <w:rPr>
+                <w:sz w:val="20"/>
+                <w:szCs w:val="20"/>
+                <w:lang w:val="es-CO"/>
+              </w:rPr>
+              <w:t>Para este caso el usuario debe ingresar la carpeta raíz de la versión anterior del programa que desea comparar</w:t>
+            </w:r>
           </w:p>
         </w:tc>
       </w:tr>
@@ -1142,15 +1117,13 @@
                 <w:szCs w:val="20"/>
               </w:rPr>
             </w:pPr>
-            <w:proofErr w:type="spellStart"/>
-            <w:r>
-              <w:rPr>
-                <w:sz w:val="20"/>
-                <w:szCs w:val="20"/>
-              </w:rPr>
-              <w:t>Usuario</w:t>
-            </w:r>
-            <w:proofErr w:type="spellEnd"/>
+            <w:r>
+              <w:rPr>
+                <w:sz w:val="20"/>
+                <w:szCs w:val="20"/>
+              </w:rPr>
+              <w:t>Sistema</w:t>
+            </w:r>
           </w:p>
         </w:tc>
         <w:tc>
@@ -1205,7 +1178,7 @@
                 <w:szCs w:val="20"/>
                 <w:lang w:val="es-CO"/>
               </w:rPr>
-              <w:t>El usuario ingresa la versión anterior del programa</w:t>
+              <w:t>El sistema solicita al usuario ingresar la versión posterior del programa</w:t>
             </w:r>
           </w:p>
         </w:tc>
@@ -1227,14 +1200,6 @@
                 <w:lang w:val="es-CO"/>
               </w:rPr>
             </w:pPr>
-            <w:r>
-              <w:rPr>
-                <w:sz w:val="20"/>
-                <w:szCs w:val="20"/>
-                <w:lang w:val="es-CO"/>
-              </w:rPr>
-              <w:t>Para este caso el usuario debe ingresar la carpeta raíz de la versión anterior del programa que desea comparar</w:t>
-            </w:r>
           </w:p>
         </w:tc>
       </w:tr>
@@ -1256,17 +1221,17 @@
               <w:rPr>
                 <w:sz w:val="20"/>
                 <w:szCs w:val="20"/>
-              </w:rPr>
-            </w:pPr>
-            <w:proofErr w:type="spellStart"/>
-            <w:r>
-              <w:rPr>
-                <w:sz w:val="20"/>
-                <w:szCs w:val="20"/>
-              </w:rPr>
-              <w:t>Sistema</w:t>
-            </w:r>
-            <w:proofErr w:type="spellEnd"/>
+                <w:lang w:val="es-CO"/>
+              </w:rPr>
+            </w:pPr>
+            <w:r>
+              <w:rPr>
+                <w:sz w:val="20"/>
+                <w:szCs w:val="20"/>
+                <w:lang w:val="es-CO"/>
+              </w:rPr>
+              <w:t>Usuario</w:t>
+            </w:r>
           </w:p>
         </w:tc>
         <w:tc>
@@ -1285,12 +1250,14 @@
               <w:rPr>
                 <w:sz w:val="20"/>
                 <w:szCs w:val="20"/>
-              </w:rPr>
-            </w:pPr>
-            <w:r>
-              <w:rPr>
-                <w:sz w:val="20"/>
-                <w:szCs w:val="20"/>
+                <w:lang w:val="es-CO"/>
+              </w:rPr>
+            </w:pPr>
+            <w:r>
+              <w:rPr>
+                <w:sz w:val="20"/>
+                <w:szCs w:val="20"/>
+                <w:lang w:val="es-CO"/>
               </w:rPr>
               <w:t>4</w:t>
             </w:r>
@@ -1321,7 +1288,7 @@
                 <w:szCs w:val="20"/>
                 <w:lang w:val="es-CO"/>
               </w:rPr>
-              <w:t>El sistema solicita al usuario ingresar la versión posterior del programa</w:t>
+              <w:t>El usuario ingresa la versión posterior del programa</w:t>
             </w:r>
           </w:p>
         </w:tc>
@@ -1343,6 +1310,38 @@
                 <w:lang w:val="es-CO"/>
               </w:rPr>
             </w:pPr>
+            <w:r>
+              <w:rPr>
+                <w:sz w:val="20"/>
+                <w:szCs w:val="20"/>
+                <w:lang w:val="es-CO"/>
+              </w:rPr>
+              <w:t xml:space="preserve">Para esta caso el usuario debe ingresar la carpeta raíz  de la versión </w:t>
+            </w:r>
+            <w:r>
+              <w:rPr>
+                <w:sz w:val="20"/>
+                <w:szCs w:val="20"/>
+                <w:lang w:val="es-CO"/>
+              </w:rPr>
+              <w:t>posterior</w:t>
+            </w:r>
+            <w:r>
+              <w:rPr>
+                <w:sz w:val="20"/>
+                <w:szCs w:val="20"/>
+                <w:lang w:val="es-CO"/>
+              </w:rPr>
+              <w:t xml:space="preserve"> del programa </w:t>
+            </w:r>
+            <w:r>
+              <w:rPr>
+                <w:sz w:val="20"/>
+                <w:szCs w:val="20"/>
+                <w:lang w:val="es-CO"/>
+              </w:rPr>
+              <w:t>que desea comparar</w:t>
+            </w:r>
           </w:p>
         </w:tc>
       </w:tr>
@@ -1373,7 +1372,7 @@
                 <w:szCs w:val="20"/>
                 <w:lang w:val="es-CO"/>
               </w:rPr>
-              <w:t>Usuario</w:t>
+              <w:t>Sistema</w:t>
             </w:r>
           </w:p>
         </w:tc>
@@ -1431,7 +1430,7 @@
                 <w:szCs w:val="20"/>
                 <w:lang w:val="es-CO"/>
               </w:rPr>
-              <w:t>El usuario ingresa la versión posterior del programa</w:t>
+              <w:t>El sistema solicita al usuario ingresar el nombre y la razón de los cambios</w:t>
             </w:r>
           </w:p>
         </w:tc>
@@ -1453,38 +1452,6 @@
                 <w:lang w:val="es-CO"/>
               </w:rPr>
             </w:pPr>
-            <w:r>
-              <w:rPr>
-                <w:sz w:val="20"/>
-                <w:szCs w:val="20"/>
-                <w:lang w:val="es-CO"/>
-              </w:rPr>
-              <w:t xml:space="preserve">Para esta caso el usuario debe ingresar la carpeta raíz  de la versión </w:t>
-            </w:r>
-            <w:r>
-              <w:rPr>
-                <w:sz w:val="20"/>
-                <w:szCs w:val="20"/>
-                <w:lang w:val="es-CO"/>
-              </w:rPr>
-              <w:t>posterior</w:t>
-            </w:r>
-            <w:r>
-              <w:rPr>
-                <w:sz w:val="20"/>
-                <w:szCs w:val="20"/>
-                <w:lang w:val="es-CO"/>
-              </w:rPr>
-              <w:t xml:space="preserve"> del programa </w:t>
-            </w:r>
-            <w:r>
-              <w:rPr>
-                <w:sz w:val="20"/>
-                <w:szCs w:val="20"/>
-                <w:lang w:val="es-CO"/>
-              </w:rPr>
-              <w:t>que desea comparar</w:t>
-            </w:r>
           </w:p>
         </w:tc>
       </w:tr>
@@ -1506,16 +1473,14 @@
               <w:rPr>
                 <w:sz w:val="20"/>
                 <w:szCs w:val="20"/>
-                <w:lang w:val="es-CO"/>
-              </w:rPr>
-            </w:pPr>
-            <w:r>
-              <w:rPr>
-                <w:sz w:val="20"/>
-                <w:szCs w:val="20"/>
-                <w:lang w:val="es-CO"/>
-              </w:rPr>
-              <w:t>Sistema</w:t>
+              </w:rPr>
+            </w:pPr>
+            <w:r>
+              <w:rPr>
+                <w:sz w:val="20"/>
+                <w:szCs w:val="20"/>
+              </w:rPr>
+              <w:t>Usuario</w:t>
             </w:r>
           </w:p>
         </w:tc>
@@ -1535,14 +1500,12 @@
               <w:rPr>
                 <w:sz w:val="20"/>
                 <w:szCs w:val="20"/>
-                <w:lang w:val="es-CO"/>
-              </w:rPr>
-            </w:pPr>
-            <w:r>
-              <w:rPr>
-                <w:sz w:val="20"/>
-                <w:szCs w:val="20"/>
-                <w:lang w:val="es-CO"/>
+              </w:rPr>
+            </w:pPr>
+            <w:r>
+              <w:rPr>
+                <w:sz w:val="20"/>
+                <w:szCs w:val="20"/>
               </w:rPr>
               <w:t>6</w:t>
             </w:r>
@@ -1573,7 +1536,15 @@
                 <w:szCs w:val="20"/>
                 <w:lang w:val="es-CO"/>
               </w:rPr>
-              <w:t>El sistema analiza los archivos de cada una de las versiones</w:t>
+              <w:t>El usuario ingresa</w:t>
+            </w:r>
+            <w:r>
+              <w:rPr>
+                <w:sz w:val="20"/>
+                <w:szCs w:val="20"/>
+                <w:lang w:val="es-CO"/>
+              </w:rPr>
+              <w:t xml:space="preserve">, el nombre del usuario y la razón de los cambios  </w:t>
             </w:r>
           </w:p>
         </w:tc>
@@ -1590,6 +1561,7 @@
           <w:p>
             <w:pPr>
               <w:rPr>
+                <w:b/>
                 <w:sz w:val="20"/>
                 <w:szCs w:val="20"/>
                 <w:lang w:val="es-CO"/>
@@ -1683,7 +1655,7 @@
                 <w:szCs w:val="20"/>
                 <w:lang w:val="es-CO"/>
               </w:rPr>
-              <w:t>El sistema genera los registros de cambios de las versiones del programa</w:t>
+              <w:t>El sistema analiza los archivos de cada una de las versiones</w:t>
             </w:r>
           </w:p>
         </w:tc>
@@ -1714,72 +1686,109 @@
         </w:trPr>
         <w:tc>
           <w:tcPr>
-            <w:tcW w:w="2808" w:type="dxa"/>
+            <w:tcW w:w="2088" w:type="dxa"/>
+            <w:tcBorders>
+              <w:top w:val="single" w:sz="6" w:space="0" w:color="auto"/>
+              <w:left w:val="single" w:sz="6" w:space="0" w:color="auto"/>
+              <w:bottom w:val="single" w:sz="6" w:space="0" w:color="auto"/>
+            </w:tcBorders>
+          </w:tcPr>
+          <w:p>
+            <w:pPr>
+              <w:rPr>
+                <w:sz w:val="20"/>
+                <w:szCs w:val="20"/>
+                <w:lang w:val="es-CO"/>
+              </w:rPr>
+            </w:pPr>
+            <w:r>
+              <w:rPr>
+                <w:sz w:val="20"/>
+                <w:szCs w:val="20"/>
+                <w:lang w:val="es-CO"/>
+              </w:rPr>
+              <w:t>Sistema</w:t>
+            </w:r>
+          </w:p>
+        </w:tc>
+        <w:tc>
+          <w:tcPr>
+            <w:tcW w:w="720" w:type="dxa"/>
+            <w:tcBorders>
+              <w:top w:val="single" w:sz="6" w:space="0" w:color="auto"/>
+              <w:left w:val="single" w:sz="6" w:space="0" w:color="auto"/>
+              <w:bottom w:val="single" w:sz="6" w:space="0" w:color="auto"/>
+              <w:right w:val="single" w:sz="6" w:space="0" w:color="auto"/>
+            </w:tcBorders>
+          </w:tcPr>
+          <w:p>
+            <w:pPr>
+              <w:jc w:val="center"/>
+              <w:rPr>
+                <w:sz w:val="20"/>
+                <w:szCs w:val="20"/>
+                <w:lang w:val="es-CO"/>
+              </w:rPr>
+            </w:pPr>
+            <w:r>
+              <w:rPr>
+                <w:sz w:val="20"/>
+                <w:szCs w:val="20"/>
+                <w:lang w:val="es-CO"/>
+              </w:rPr>
+              <w:t>8</w:t>
+            </w:r>
+            <w:bookmarkStart w:id="0" w:name="_GoBack"/>
+            <w:bookmarkEnd w:id="0"/>
+          </w:p>
+        </w:tc>
+        <w:tc>
+          <w:tcPr>
+            <w:tcW w:w="3060" w:type="dxa"/>
             <w:gridSpan w:val="2"/>
             <w:tcBorders>
               <w:top w:val="single" w:sz="6" w:space="0" w:color="auto"/>
               <w:left w:val="single" w:sz="6" w:space="0" w:color="auto"/>
               <w:bottom w:val="single" w:sz="6" w:space="0" w:color="auto"/>
-            </w:tcBorders>
-          </w:tcPr>
-          <w:p>
-            <w:pPr>
-              <w:rPr>
-                <w:b/>
-                <w:sz w:val="20"/>
-                <w:szCs w:val="20"/>
-                <w:lang w:val="es-CO"/>
-              </w:rPr>
-            </w:pPr>
-            <w:proofErr w:type="spellStart"/>
-            <w:r>
-              <w:rPr>
-                <w:b/>
-                <w:sz w:val="20"/>
-                <w:szCs w:val="20"/>
-                <w:lang w:val="es-CO"/>
-              </w:rPr>
-              <w:t>Exception</w:t>
-            </w:r>
-            <w:proofErr w:type="spellEnd"/>
-            <w:r>
-              <w:rPr>
-                <w:b/>
-                <w:sz w:val="20"/>
-                <w:szCs w:val="20"/>
-                <w:lang w:val="es-CO"/>
-              </w:rPr>
-              <w:t xml:space="preserve"> 1</w:t>
-            </w:r>
-          </w:p>
-        </w:tc>
-        <w:tc>
-          <w:tcPr>
-            <w:tcW w:w="6120" w:type="dxa"/>
-            <w:gridSpan w:val="3"/>
-            <w:tcBorders>
-              <w:top w:val="single" w:sz="6" w:space="0" w:color="auto"/>
-              <w:left w:val="single" w:sz="6" w:space="0" w:color="auto"/>
-              <w:bottom w:val="single" w:sz="6" w:space="0" w:color="auto"/>
-              <w:right w:val="single" w:sz="6" w:space="0" w:color="auto"/>
-            </w:tcBorders>
-          </w:tcPr>
-          <w:p>
-            <w:pPr>
-              <w:rPr>
-                <w:sz w:val="20"/>
-                <w:szCs w:val="20"/>
-                <w:lang w:val="es-CO"/>
-              </w:rPr>
-            </w:pPr>
-            <w:r>
-              <w:rPr>
-                <w:sz w:val="20"/>
-                <w:szCs w:val="20"/>
-                <w:lang w:val="es-CO"/>
-              </w:rPr>
-              <w:t>En caso de que las versiones a comparar no tengan archivos java se deberá mostrar un mensaje indicando que no se encontraron archivos para comparar</w:t>
-            </w:r>
+              <w:right w:val="single" w:sz="6" w:space="0" w:color="auto"/>
+            </w:tcBorders>
+          </w:tcPr>
+          <w:p>
+            <w:pPr>
+              <w:rPr>
+                <w:sz w:val="20"/>
+                <w:szCs w:val="20"/>
+                <w:lang w:val="es-CO"/>
+              </w:rPr>
+            </w:pPr>
+            <w:r>
+              <w:rPr>
+                <w:sz w:val="20"/>
+                <w:szCs w:val="20"/>
+                <w:lang w:val="es-CO"/>
+              </w:rPr>
+              <w:t>El sistema genera los registros de cambios de las versiones del programa</w:t>
+            </w:r>
+          </w:p>
+        </w:tc>
+        <w:tc>
+          <w:tcPr>
+            <w:tcW w:w="3060" w:type="dxa"/>
+            <w:tcBorders>
+              <w:top w:val="single" w:sz="6" w:space="0" w:color="auto"/>
+              <w:left w:val="single" w:sz="6" w:space="0" w:color="auto"/>
+              <w:bottom w:val="single" w:sz="6" w:space="0" w:color="auto"/>
+              <w:right w:val="single" w:sz="6" w:space="0" w:color="auto"/>
+            </w:tcBorders>
+          </w:tcPr>
+          <w:p>
+            <w:pPr>
+              <w:rPr>
+                <w:sz w:val="20"/>
+                <w:szCs w:val="20"/>
+                <w:lang w:val="es-CO"/>
+              </w:rPr>
+            </w:pPr>
           </w:p>
         </w:tc>
       </w:tr>
@@ -1806,7 +1815,6 @@
                 <w:lang w:val="es-CO"/>
               </w:rPr>
             </w:pPr>
-            <w:proofErr w:type="spellStart"/>
             <w:r>
               <w:rPr>
                 <w:b/>
@@ -1816,7 +1824,79 @@
               </w:rPr>
               <w:t>Exception</w:t>
             </w:r>
-            <w:proofErr w:type="spellEnd"/>
+            <w:r>
+              <w:rPr>
+                <w:b/>
+                <w:sz w:val="20"/>
+                <w:szCs w:val="20"/>
+                <w:lang w:val="es-CO"/>
+              </w:rPr>
+              <w:t xml:space="preserve"> 1</w:t>
+            </w:r>
+          </w:p>
+        </w:tc>
+        <w:tc>
+          <w:tcPr>
+            <w:tcW w:w="6120" w:type="dxa"/>
+            <w:gridSpan w:val="3"/>
+            <w:tcBorders>
+              <w:top w:val="single" w:sz="6" w:space="0" w:color="auto"/>
+              <w:left w:val="single" w:sz="6" w:space="0" w:color="auto"/>
+              <w:bottom w:val="single" w:sz="6" w:space="0" w:color="auto"/>
+              <w:right w:val="single" w:sz="6" w:space="0" w:color="auto"/>
+            </w:tcBorders>
+          </w:tcPr>
+          <w:p>
+            <w:pPr>
+              <w:rPr>
+                <w:sz w:val="20"/>
+                <w:szCs w:val="20"/>
+                <w:lang w:val="es-CO"/>
+              </w:rPr>
+            </w:pPr>
+            <w:r>
+              <w:rPr>
+                <w:sz w:val="20"/>
+                <w:szCs w:val="20"/>
+                <w:lang w:val="es-CO"/>
+              </w:rPr>
+              <w:t>En caso de que las versiones a comparar no tengan archivos java se deberá mostrar un mensaje indicando que no se encontraron archivos para comparar</w:t>
+            </w:r>
+          </w:p>
+        </w:tc>
+      </w:tr>
+      <w:tr>
+        <w:trPr>
+          <w:cantSplit/>
+        </w:trPr>
+        <w:tc>
+          <w:tcPr>
+            <w:tcW w:w="2808" w:type="dxa"/>
+            <w:gridSpan w:val="2"/>
+            <w:tcBorders>
+              <w:top w:val="single" w:sz="6" w:space="0" w:color="auto"/>
+              <w:left w:val="single" w:sz="6" w:space="0" w:color="auto"/>
+              <w:bottom w:val="single" w:sz="6" w:space="0" w:color="auto"/>
+            </w:tcBorders>
+          </w:tcPr>
+          <w:p>
+            <w:pPr>
+              <w:rPr>
+                <w:b/>
+                <w:sz w:val="20"/>
+                <w:szCs w:val="20"/>
+                <w:lang w:val="es-CO"/>
+              </w:rPr>
+            </w:pPr>
+            <w:r>
+              <w:rPr>
+                <w:b/>
+                <w:sz w:val="20"/>
+                <w:szCs w:val="20"/>
+                <w:lang w:val="es-CO"/>
+              </w:rPr>
+              <w:t>Exception</w:t>
+            </w:r>
             <w:r>
               <w:rPr>
                 <w:b/>

</xml_diff>

<commit_message>
Se realizan modifcaciones al SRS
</commit_message>
<xml_diff>
--- a/Conceptos Avanzados Ingenieria Software/TSP/Ciclo I/SRS/EF-1 Comparar programa version anterior.docx
+++ b/Conceptos Avanzados Ingenieria Software/TSP/Ciclo I/SRS/EF-1 Comparar programa version anterior.docx
@@ -627,7 +627,25 @@
                 <w:szCs w:val="20"/>
                 <w:lang w:val="es-CO"/>
               </w:rPr>
-              <w:t>Genera versionamiento del programa comparado</w:t>
+              <w:t xml:space="preserve">Genera </w:t>
+            </w:r>
+            <w:proofErr w:type="spellStart"/>
+            <w:r>
+              <w:rPr>
+                <w:sz w:val="20"/>
+                <w:szCs w:val="20"/>
+                <w:lang w:val="es-CO"/>
+              </w:rPr>
+              <w:t>versionamiento</w:t>
+            </w:r>
+            <w:proofErr w:type="spellEnd"/>
+            <w:r>
+              <w:rPr>
+                <w:sz w:val="20"/>
+                <w:szCs w:val="20"/>
+                <w:lang w:val="es-CO"/>
+              </w:rPr>
+              <w:t xml:space="preserve"> del programa comparado</w:t>
             </w:r>
           </w:p>
         </w:tc>
@@ -896,6 +914,7 @@
                 <w:szCs w:val="20"/>
               </w:rPr>
             </w:pPr>
+            <w:proofErr w:type="spellStart"/>
             <w:r>
               <w:rPr>
                 <w:sz w:val="20"/>
@@ -903,6 +922,7 @@
               </w:rPr>
               <w:t>Sistema</w:t>
             </w:r>
+            <w:proofErr w:type="spellEnd"/>
           </w:p>
         </w:tc>
         <w:tc>
@@ -957,7 +977,7 @@
                 <w:szCs w:val="20"/>
                 <w:lang w:val="es-CO"/>
               </w:rPr>
-              <w:t>El sistema solicita al usuario ingresar la versión anterior del programa</w:t>
+              <w:t>El sistema solicita al usuario ingresar las dos versiones del programa</w:t>
             </w:r>
           </w:p>
         </w:tc>
@@ -974,12 +994,19 @@
           <w:p>
             <w:pPr>
               <w:rPr>
-                <w:b/>
-                <w:sz w:val="20"/>
-                <w:szCs w:val="20"/>
-                <w:lang w:val="es-CO"/>
-              </w:rPr>
-            </w:pPr>
+                <w:sz w:val="20"/>
+                <w:szCs w:val="20"/>
+                <w:lang w:val="es-CO"/>
+              </w:rPr>
+            </w:pPr>
+            <w:r>
+              <w:rPr>
+                <w:sz w:val="20"/>
+                <w:szCs w:val="20"/>
+                <w:lang w:val="es-CO"/>
+              </w:rPr>
+              <w:t>Se deben ingresar la versión actual y la versión modificada para ser comparadas</w:t>
+            </w:r>
           </w:p>
         </w:tc>
       </w:tr>
@@ -1001,12 +1028,14 @@
               <w:rPr>
                 <w:sz w:val="20"/>
                 <w:szCs w:val="20"/>
-              </w:rPr>
-            </w:pPr>
-            <w:r>
-              <w:rPr>
-                <w:sz w:val="20"/>
-                <w:szCs w:val="20"/>
+                <w:lang w:val="es-CO"/>
+              </w:rPr>
+            </w:pPr>
+            <w:r>
+              <w:rPr>
+                <w:sz w:val="20"/>
+                <w:szCs w:val="20"/>
+                <w:lang w:val="es-CO"/>
               </w:rPr>
               <w:t>Usuario</w:t>
             </w:r>
@@ -1028,12 +1057,14 @@
               <w:rPr>
                 <w:sz w:val="20"/>
                 <w:szCs w:val="20"/>
-              </w:rPr>
-            </w:pPr>
-            <w:r>
-              <w:rPr>
-                <w:sz w:val="20"/>
-                <w:szCs w:val="20"/>
+                <w:lang w:val="es-CO"/>
+              </w:rPr>
+            </w:pPr>
+            <w:r>
+              <w:rPr>
+                <w:sz w:val="20"/>
+                <w:szCs w:val="20"/>
+                <w:lang w:val="es-CO"/>
               </w:rPr>
               <w:t>2</w:t>
             </w:r>
@@ -1064,7 +1095,7 @@
                 <w:szCs w:val="20"/>
                 <w:lang w:val="es-CO"/>
               </w:rPr>
-              <w:t>El usuario ingresa la versión anterior del programa</w:t>
+              <w:t>El usuario ingresa las dos versiones del programa</w:t>
             </w:r>
           </w:p>
         </w:tc>
@@ -1092,7 +1123,25 @@
                 <w:szCs w:val="20"/>
                 <w:lang w:val="es-CO"/>
               </w:rPr>
-              <w:t>Para este caso el usuario debe ingresar la carpeta raíz de la versión anterior del programa que desea comparar</w:t>
+              <w:t>Para este</w:t>
+            </w:r>
+            <w:bookmarkStart w:id="0" w:name="_GoBack"/>
+            <w:bookmarkEnd w:id="0"/>
+            <w:r>
+              <w:rPr>
+                <w:sz w:val="20"/>
+                <w:szCs w:val="20"/>
+                <w:lang w:val="es-CO"/>
+              </w:rPr>
+              <w:t xml:space="preserve"> caso el usuario debe ingresar la carpeta raíz  de </w:t>
+            </w:r>
+            <w:r>
+              <w:rPr>
+                <w:sz w:val="20"/>
+                <w:szCs w:val="20"/>
+                <w:lang w:val="es-CO"/>
+              </w:rPr>
+              <w:t>cada una de las versiones</w:t>
             </w:r>
           </w:p>
         </w:tc>
@@ -1115,12 +1164,14 @@
               <w:rPr>
                 <w:sz w:val="20"/>
                 <w:szCs w:val="20"/>
-              </w:rPr>
-            </w:pPr>
-            <w:r>
-              <w:rPr>
-                <w:sz w:val="20"/>
-                <w:szCs w:val="20"/>
+                <w:lang w:val="es-CO"/>
+              </w:rPr>
+            </w:pPr>
+            <w:r>
+              <w:rPr>
+                <w:sz w:val="20"/>
+                <w:szCs w:val="20"/>
+                <w:lang w:val="es-CO"/>
               </w:rPr>
               <w:t>Sistema</w:t>
             </w:r>
@@ -1142,12 +1193,14 @@
               <w:rPr>
                 <w:sz w:val="20"/>
                 <w:szCs w:val="20"/>
-              </w:rPr>
-            </w:pPr>
-            <w:r>
-              <w:rPr>
-                <w:sz w:val="20"/>
-                <w:szCs w:val="20"/>
+                <w:lang w:val="es-CO"/>
+              </w:rPr>
+            </w:pPr>
+            <w:r>
+              <w:rPr>
+                <w:sz w:val="20"/>
+                <w:szCs w:val="20"/>
+                <w:lang w:val="es-CO"/>
               </w:rPr>
               <w:t>3</w:t>
             </w:r>
@@ -1178,7 +1231,7 @@
                 <w:szCs w:val="20"/>
                 <w:lang w:val="es-CO"/>
               </w:rPr>
-              <w:t>El sistema solicita al usuario ingresar la versión posterior del programa</w:t>
+              <w:t>El sistema solicita al usuario ingresar el nombre y la razón de los cambios</w:t>
             </w:r>
           </w:p>
         </w:tc>
@@ -1221,17 +1274,17 @@
               <w:rPr>
                 <w:sz w:val="20"/>
                 <w:szCs w:val="20"/>
-                <w:lang w:val="es-CO"/>
-              </w:rPr>
-            </w:pPr>
-            <w:r>
-              <w:rPr>
-                <w:sz w:val="20"/>
-                <w:szCs w:val="20"/>
-                <w:lang w:val="es-CO"/>
+              </w:rPr>
+            </w:pPr>
+            <w:proofErr w:type="spellStart"/>
+            <w:r>
+              <w:rPr>
+                <w:sz w:val="20"/>
+                <w:szCs w:val="20"/>
               </w:rPr>
               <w:t>Usuario</w:t>
             </w:r>
+            <w:proofErr w:type="spellEnd"/>
           </w:p>
         </w:tc>
         <w:tc>
@@ -1250,14 +1303,12 @@
               <w:rPr>
                 <w:sz w:val="20"/>
                 <w:szCs w:val="20"/>
-                <w:lang w:val="es-CO"/>
-              </w:rPr>
-            </w:pPr>
-            <w:r>
-              <w:rPr>
-                <w:sz w:val="20"/>
-                <w:szCs w:val="20"/>
-                <w:lang w:val="es-CO"/>
+              </w:rPr>
+            </w:pPr>
+            <w:r>
+              <w:rPr>
+                <w:sz w:val="20"/>
+                <w:szCs w:val="20"/>
               </w:rPr>
               <w:t>4</w:t>
             </w:r>
@@ -1288,7 +1339,15 @@
                 <w:szCs w:val="20"/>
                 <w:lang w:val="es-CO"/>
               </w:rPr>
-              <w:t>El usuario ingresa la versión posterior del programa</w:t>
+              <w:t>El usuario ingresa</w:t>
+            </w:r>
+            <w:r>
+              <w:rPr>
+                <w:sz w:val="20"/>
+                <w:szCs w:val="20"/>
+                <w:lang w:val="es-CO"/>
+              </w:rPr>
+              <w:t xml:space="preserve">, el nombre del usuario y la razón de los cambios  </w:t>
             </w:r>
           </w:p>
         </w:tc>
@@ -1305,43 +1364,12 @@
           <w:p>
             <w:pPr>
               <w:rPr>
-                <w:sz w:val="20"/>
-                <w:szCs w:val="20"/>
-                <w:lang w:val="es-CO"/>
-              </w:rPr>
-            </w:pPr>
-            <w:r>
-              <w:rPr>
-                <w:sz w:val="20"/>
-                <w:szCs w:val="20"/>
-                <w:lang w:val="es-CO"/>
-              </w:rPr>
-              <w:t xml:space="preserve">Para esta caso el usuario debe ingresar la carpeta raíz  de la versión </w:t>
-            </w:r>
-            <w:r>
-              <w:rPr>
-                <w:sz w:val="20"/>
-                <w:szCs w:val="20"/>
-                <w:lang w:val="es-CO"/>
-              </w:rPr>
-              <w:t>posterior</w:t>
-            </w:r>
-            <w:r>
-              <w:rPr>
-                <w:sz w:val="20"/>
-                <w:szCs w:val="20"/>
-                <w:lang w:val="es-CO"/>
-              </w:rPr>
-              <w:t xml:space="preserve"> del programa </w:t>
-            </w:r>
-            <w:r>
-              <w:rPr>
-                <w:sz w:val="20"/>
-                <w:szCs w:val="20"/>
-                <w:lang w:val="es-CO"/>
-              </w:rPr>
-              <w:t>que desea comparar</w:t>
-            </w:r>
+                <w:b/>
+                <w:sz w:val="20"/>
+                <w:szCs w:val="20"/>
+                <w:lang w:val="es-CO"/>
+              </w:rPr>
+            </w:pPr>
           </w:p>
         </w:tc>
       </w:tr>
@@ -1430,7 +1458,7 @@
                 <w:szCs w:val="20"/>
                 <w:lang w:val="es-CO"/>
               </w:rPr>
-              <w:t>El sistema solicita al usuario ingresar el nombre y la razón de los cambios</w:t>
+              <w:t>El sistema analiza los archivos de cada una de las versiones</w:t>
             </w:r>
           </w:p>
         </w:tc>
@@ -1473,14 +1501,16 @@
               <w:rPr>
                 <w:sz w:val="20"/>
                 <w:szCs w:val="20"/>
-              </w:rPr>
-            </w:pPr>
-            <w:r>
-              <w:rPr>
-                <w:sz w:val="20"/>
-                <w:szCs w:val="20"/>
-              </w:rPr>
-              <w:t>Usuario</w:t>
+                <w:lang w:val="es-CO"/>
+              </w:rPr>
+            </w:pPr>
+            <w:r>
+              <w:rPr>
+                <w:sz w:val="20"/>
+                <w:szCs w:val="20"/>
+                <w:lang w:val="es-CO"/>
+              </w:rPr>
+              <w:t>Sistema</w:t>
             </w:r>
           </w:p>
         </w:tc>
@@ -1500,12 +1530,14 @@
               <w:rPr>
                 <w:sz w:val="20"/>
                 <w:szCs w:val="20"/>
-              </w:rPr>
-            </w:pPr>
-            <w:r>
-              <w:rPr>
-                <w:sz w:val="20"/>
-                <w:szCs w:val="20"/>
+                <w:lang w:val="es-CO"/>
+              </w:rPr>
+            </w:pPr>
+            <w:r>
+              <w:rPr>
+                <w:sz w:val="20"/>
+                <w:szCs w:val="20"/>
+                <w:lang w:val="es-CO"/>
               </w:rPr>
               <w:t>6</w:t>
             </w:r>
@@ -1536,15 +1568,7 @@
                 <w:szCs w:val="20"/>
                 <w:lang w:val="es-CO"/>
               </w:rPr>
-              <w:t>El usuario ingresa</w:t>
-            </w:r>
-            <w:r>
-              <w:rPr>
-                <w:sz w:val="20"/>
-                <w:szCs w:val="20"/>
-                <w:lang w:val="es-CO"/>
-              </w:rPr>
-              <w:t xml:space="preserve">, el nombre del usuario y la razón de los cambios  </w:t>
+              <w:t>El sistema genera los registros de cambios de las versiones del programa</w:t>
             </w:r>
           </w:p>
         </w:tc>
@@ -1561,7 +1585,6 @@
           <w:p>
             <w:pPr>
               <w:rPr>
-                <w:b/>
                 <w:sz w:val="20"/>
                 <w:szCs w:val="20"/>
                 <w:lang w:val="es-CO"/>
@@ -1576,107 +1599,72 @@
         </w:trPr>
         <w:tc>
           <w:tcPr>
-            <w:tcW w:w="2088" w:type="dxa"/>
-            <w:tcBorders>
-              <w:top w:val="single" w:sz="6" w:space="0" w:color="auto"/>
-              <w:left w:val="single" w:sz="6" w:space="0" w:color="auto"/>
-              <w:bottom w:val="single" w:sz="6" w:space="0" w:color="auto"/>
-            </w:tcBorders>
-          </w:tcPr>
-          <w:p>
-            <w:pPr>
-              <w:rPr>
-                <w:sz w:val="20"/>
-                <w:szCs w:val="20"/>
-                <w:lang w:val="es-CO"/>
-              </w:rPr>
-            </w:pPr>
-            <w:r>
-              <w:rPr>
-                <w:sz w:val="20"/>
-                <w:szCs w:val="20"/>
-                <w:lang w:val="es-CO"/>
-              </w:rPr>
-              <w:t>Sistema</w:t>
-            </w:r>
-          </w:p>
-        </w:tc>
-        <w:tc>
-          <w:tcPr>
-            <w:tcW w:w="720" w:type="dxa"/>
-            <w:tcBorders>
-              <w:top w:val="single" w:sz="6" w:space="0" w:color="auto"/>
-              <w:left w:val="single" w:sz="6" w:space="0" w:color="auto"/>
-              <w:bottom w:val="single" w:sz="6" w:space="0" w:color="auto"/>
-              <w:right w:val="single" w:sz="6" w:space="0" w:color="auto"/>
-            </w:tcBorders>
-          </w:tcPr>
-          <w:p>
-            <w:pPr>
-              <w:jc w:val="center"/>
-              <w:rPr>
-                <w:sz w:val="20"/>
-                <w:szCs w:val="20"/>
-                <w:lang w:val="es-CO"/>
-              </w:rPr>
-            </w:pPr>
-            <w:r>
-              <w:rPr>
-                <w:sz w:val="20"/>
-                <w:szCs w:val="20"/>
-                <w:lang w:val="es-CO"/>
-              </w:rPr>
-              <w:t>7</w:t>
-            </w:r>
-          </w:p>
-        </w:tc>
-        <w:tc>
-          <w:tcPr>
-            <w:tcW w:w="3060" w:type="dxa"/>
+            <w:tcW w:w="2808" w:type="dxa"/>
             <w:gridSpan w:val="2"/>
             <w:tcBorders>
               <w:top w:val="single" w:sz="6" w:space="0" w:color="auto"/>
               <w:left w:val="single" w:sz="6" w:space="0" w:color="auto"/>
               <w:bottom w:val="single" w:sz="6" w:space="0" w:color="auto"/>
-              <w:right w:val="single" w:sz="6" w:space="0" w:color="auto"/>
-            </w:tcBorders>
-          </w:tcPr>
-          <w:p>
-            <w:pPr>
-              <w:rPr>
-                <w:sz w:val="20"/>
-                <w:szCs w:val="20"/>
-                <w:lang w:val="es-CO"/>
-              </w:rPr>
-            </w:pPr>
-            <w:r>
-              <w:rPr>
-                <w:sz w:val="20"/>
-                <w:szCs w:val="20"/>
-                <w:lang w:val="es-CO"/>
-              </w:rPr>
-              <w:t>El sistema analiza los archivos de cada una de las versiones</w:t>
-            </w:r>
-          </w:p>
-        </w:tc>
-        <w:tc>
-          <w:tcPr>
-            <w:tcW w:w="3060" w:type="dxa"/>
-            <w:tcBorders>
-              <w:top w:val="single" w:sz="6" w:space="0" w:color="auto"/>
-              <w:left w:val="single" w:sz="6" w:space="0" w:color="auto"/>
-              <w:bottom w:val="single" w:sz="6" w:space="0" w:color="auto"/>
-              <w:right w:val="single" w:sz="6" w:space="0" w:color="auto"/>
-            </w:tcBorders>
-          </w:tcPr>
-          <w:p>
-            <w:pPr>
-              <w:rPr>
-                <w:sz w:val="20"/>
-                <w:szCs w:val="20"/>
-                <w:lang w:val="es-CO"/>
-              </w:rPr>
-            </w:pPr>
+            </w:tcBorders>
+          </w:tcPr>
+          <w:p>
+            <w:pPr>
+              <w:rPr>
+                <w:b/>
+                <w:sz w:val="20"/>
+                <w:szCs w:val="20"/>
+                <w:lang w:val="es-CO"/>
+              </w:rPr>
+            </w:pPr>
+            <w:proofErr w:type="spellStart"/>
+            <w:r>
+              <w:rPr>
+                <w:b/>
+                <w:sz w:val="20"/>
+                <w:szCs w:val="20"/>
+                <w:lang w:val="es-CO"/>
+              </w:rPr>
+              <w:t>Exception</w:t>
+            </w:r>
+            <w:proofErr w:type="spellEnd"/>
+            <w:r>
+              <w:rPr>
+                <w:b/>
+                <w:sz w:val="20"/>
+                <w:szCs w:val="20"/>
+                <w:lang w:val="es-CO"/>
+              </w:rPr>
+              <w:t xml:space="preserve"> 1</w:t>
+            </w:r>
+          </w:p>
+        </w:tc>
+        <w:tc>
+          <w:tcPr>
+            <w:tcW w:w="6120" w:type="dxa"/>
+            <w:gridSpan w:val="3"/>
+            <w:tcBorders>
+              <w:top w:val="single" w:sz="6" w:space="0" w:color="auto"/>
+              <w:left w:val="single" w:sz="6" w:space="0" w:color="auto"/>
+              <w:bottom w:val="single" w:sz="6" w:space="0" w:color="auto"/>
+              <w:right w:val="single" w:sz="6" w:space="0" w:color="auto"/>
+            </w:tcBorders>
+          </w:tcPr>
+          <w:p>
+            <w:pPr>
+              <w:rPr>
+                <w:sz w:val="20"/>
+                <w:szCs w:val="20"/>
+                <w:lang w:val="es-CO"/>
+              </w:rPr>
+            </w:pPr>
+            <w:r>
+              <w:rPr>
+                <w:sz w:val="20"/>
+                <w:szCs w:val="20"/>
+                <w:lang w:val="es-CO"/>
+              </w:rPr>
+              <w:t>En caso de que las versiones a comparar no tengan archivos java se deberá mostrar un mensaje indicando que no se encontraron archivos para comparar</w:t>
+            </w:r>
           </w:p>
         </w:tc>
       </w:tr>
@@ -1686,118 +1674,6 @@
         </w:trPr>
         <w:tc>
           <w:tcPr>
-            <w:tcW w:w="2088" w:type="dxa"/>
-            <w:tcBorders>
-              <w:top w:val="single" w:sz="6" w:space="0" w:color="auto"/>
-              <w:left w:val="single" w:sz="6" w:space="0" w:color="auto"/>
-              <w:bottom w:val="single" w:sz="6" w:space="0" w:color="auto"/>
-            </w:tcBorders>
-          </w:tcPr>
-          <w:p>
-            <w:pPr>
-              <w:rPr>
-                <w:sz w:val="20"/>
-                <w:szCs w:val="20"/>
-                <w:lang w:val="es-CO"/>
-              </w:rPr>
-            </w:pPr>
-            <w:r>
-              <w:rPr>
-                <w:sz w:val="20"/>
-                <w:szCs w:val="20"/>
-                <w:lang w:val="es-CO"/>
-              </w:rPr>
-              <w:t>Sistema</w:t>
-            </w:r>
-          </w:p>
-        </w:tc>
-        <w:tc>
-          <w:tcPr>
-            <w:tcW w:w="720" w:type="dxa"/>
-            <w:tcBorders>
-              <w:top w:val="single" w:sz="6" w:space="0" w:color="auto"/>
-              <w:left w:val="single" w:sz="6" w:space="0" w:color="auto"/>
-              <w:bottom w:val="single" w:sz="6" w:space="0" w:color="auto"/>
-              <w:right w:val="single" w:sz="6" w:space="0" w:color="auto"/>
-            </w:tcBorders>
-          </w:tcPr>
-          <w:p>
-            <w:pPr>
-              <w:jc w:val="center"/>
-              <w:rPr>
-                <w:sz w:val="20"/>
-                <w:szCs w:val="20"/>
-                <w:lang w:val="es-CO"/>
-              </w:rPr>
-            </w:pPr>
-            <w:r>
-              <w:rPr>
-                <w:sz w:val="20"/>
-                <w:szCs w:val="20"/>
-                <w:lang w:val="es-CO"/>
-              </w:rPr>
-              <w:t>8</w:t>
-            </w:r>
-            <w:bookmarkStart w:id="0" w:name="_GoBack"/>
-            <w:bookmarkEnd w:id="0"/>
-          </w:p>
-        </w:tc>
-        <w:tc>
-          <w:tcPr>
-            <w:tcW w:w="3060" w:type="dxa"/>
-            <w:gridSpan w:val="2"/>
-            <w:tcBorders>
-              <w:top w:val="single" w:sz="6" w:space="0" w:color="auto"/>
-              <w:left w:val="single" w:sz="6" w:space="0" w:color="auto"/>
-              <w:bottom w:val="single" w:sz="6" w:space="0" w:color="auto"/>
-              <w:right w:val="single" w:sz="6" w:space="0" w:color="auto"/>
-            </w:tcBorders>
-          </w:tcPr>
-          <w:p>
-            <w:pPr>
-              <w:rPr>
-                <w:sz w:val="20"/>
-                <w:szCs w:val="20"/>
-                <w:lang w:val="es-CO"/>
-              </w:rPr>
-            </w:pPr>
-            <w:r>
-              <w:rPr>
-                <w:sz w:val="20"/>
-                <w:szCs w:val="20"/>
-                <w:lang w:val="es-CO"/>
-              </w:rPr>
-              <w:t>El sistema genera los registros de cambios de las versiones del programa</w:t>
-            </w:r>
-          </w:p>
-        </w:tc>
-        <w:tc>
-          <w:tcPr>
-            <w:tcW w:w="3060" w:type="dxa"/>
-            <w:tcBorders>
-              <w:top w:val="single" w:sz="6" w:space="0" w:color="auto"/>
-              <w:left w:val="single" w:sz="6" w:space="0" w:color="auto"/>
-              <w:bottom w:val="single" w:sz="6" w:space="0" w:color="auto"/>
-              <w:right w:val="single" w:sz="6" w:space="0" w:color="auto"/>
-            </w:tcBorders>
-          </w:tcPr>
-          <w:p>
-            <w:pPr>
-              <w:rPr>
-                <w:sz w:val="20"/>
-                <w:szCs w:val="20"/>
-                <w:lang w:val="es-CO"/>
-              </w:rPr>
-            </w:pPr>
-          </w:p>
-        </w:tc>
-      </w:tr>
-      <w:tr>
-        <w:trPr>
-          <w:cantSplit/>
-        </w:trPr>
-        <w:tc>
-          <w:tcPr>
             <w:tcW w:w="2808" w:type="dxa"/>
             <w:gridSpan w:val="2"/>
             <w:tcBorders>
@@ -1815,6 +1691,7 @@
                 <w:lang w:val="es-CO"/>
               </w:rPr>
             </w:pPr>
+            <w:proofErr w:type="spellStart"/>
             <w:r>
               <w:rPr>
                 <w:b/>
@@ -1824,79 +1701,7 @@
               </w:rPr>
               <w:t>Exception</w:t>
             </w:r>
-            <w:r>
-              <w:rPr>
-                <w:b/>
-                <w:sz w:val="20"/>
-                <w:szCs w:val="20"/>
-                <w:lang w:val="es-CO"/>
-              </w:rPr>
-              <w:t xml:space="preserve"> 1</w:t>
-            </w:r>
-          </w:p>
-        </w:tc>
-        <w:tc>
-          <w:tcPr>
-            <w:tcW w:w="6120" w:type="dxa"/>
-            <w:gridSpan w:val="3"/>
-            <w:tcBorders>
-              <w:top w:val="single" w:sz="6" w:space="0" w:color="auto"/>
-              <w:left w:val="single" w:sz="6" w:space="0" w:color="auto"/>
-              <w:bottom w:val="single" w:sz="6" w:space="0" w:color="auto"/>
-              <w:right w:val="single" w:sz="6" w:space="0" w:color="auto"/>
-            </w:tcBorders>
-          </w:tcPr>
-          <w:p>
-            <w:pPr>
-              <w:rPr>
-                <w:sz w:val="20"/>
-                <w:szCs w:val="20"/>
-                <w:lang w:val="es-CO"/>
-              </w:rPr>
-            </w:pPr>
-            <w:r>
-              <w:rPr>
-                <w:sz w:val="20"/>
-                <w:szCs w:val="20"/>
-                <w:lang w:val="es-CO"/>
-              </w:rPr>
-              <w:t>En caso de que las versiones a comparar no tengan archivos java se deberá mostrar un mensaje indicando que no se encontraron archivos para comparar</w:t>
-            </w:r>
-          </w:p>
-        </w:tc>
-      </w:tr>
-      <w:tr>
-        <w:trPr>
-          <w:cantSplit/>
-        </w:trPr>
-        <w:tc>
-          <w:tcPr>
-            <w:tcW w:w="2808" w:type="dxa"/>
-            <w:gridSpan w:val="2"/>
-            <w:tcBorders>
-              <w:top w:val="single" w:sz="6" w:space="0" w:color="auto"/>
-              <w:left w:val="single" w:sz="6" w:space="0" w:color="auto"/>
-              <w:bottom w:val="single" w:sz="6" w:space="0" w:color="auto"/>
-            </w:tcBorders>
-          </w:tcPr>
-          <w:p>
-            <w:pPr>
-              <w:rPr>
-                <w:b/>
-                <w:sz w:val="20"/>
-                <w:szCs w:val="20"/>
-                <w:lang w:val="es-CO"/>
-              </w:rPr>
-            </w:pPr>
-            <w:r>
-              <w:rPr>
-                <w:b/>
-                <w:sz w:val="20"/>
-                <w:szCs w:val="20"/>
-                <w:lang w:val="es-CO"/>
-              </w:rPr>
-              <w:t>Exception</w:t>
-            </w:r>
+            <w:proofErr w:type="spellEnd"/>
             <w:r>
               <w:rPr>
                 <w:b/>

</xml_diff>

<commit_message>
Correcciones casos de uso, adición de una vista de casos de uso en diagramas de l ea
</commit_message>
<xml_diff>
--- a/Conceptos Avanzados Ingenieria Software/TSP/Ciclo I/SRS/EF-1 Comparar programa version anterior.docx
+++ b/Conceptos Avanzados Ingenieria Software/TSP/Ciclo I/SRS/EF-1 Comparar programa version anterior.docx
@@ -627,25 +627,7 @@
                 <w:szCs w:val="20"/>
                 <w:lang w:val="es-CO"/>
               </w:rPr>
-              <w:t xml:space="preserve">Genera </w:t>
-            </w:r>
-            <w:proofErr w:type="spellStart"/>
-            <w:r>
-              <w:rPr>
-                <w:sz w:val="20"/>
-                <w:szCs w:val="20"/>
-                <w:lang w:val="es-CO"/>
-              </w:rPr>
-              <w:t>versionamiento</w:t>
-            </w:r>
-            <w:proofErr w:type="spellEnd"/>
-            <w:r>
-              <w:rPr>
-                <w:sz w:val="20"/>
-                <w:szCs w:val="20"/>
-                <w:lang w:val="es-CO"/>
-              </w:rPr>
-              <w:t xml:space="preserve"> del programa comparado</w:t>
+              <w:t>Genera versionamiento del programa comparado</w:t>
             </w:r>
           </w:p>
         </w:tc>
@@ -707,7 +689,7 @@
                 <w:szCs w:val="20"/>
                 <w:lang w:val="es-CO"/>
               </w:rPr>
-              <w:t xml:space="preserve">Versiones del programa a comparar en java, </w:t>
+              <w:t>Cargar dos versiones de un programa Java para ser comparadas</w:t>
             </w:r>
           </w:p>
         </w:tc>
@@ -914,15 +896,13 @@
                 <w:szCs w:val="20"/>
               </w:rPr>
             </w:pPr>
-            <w:proofErr w:type="spellStart"/>
-            <w:r>
-              <w:rPr>
-                <w:sz w:val="20"/>
-                <w:szCs w:val="20"/>
-              </w:rPr>
-              <w:t>Sistema</w:t>
-            </w:r>
-            <w:proofErr w:type="spellEnd"/>
+            <w:r>
+              <w:rPr>
+                <w:sz w:val="20"/>
+                <w:szCs w:val="20"/>
+              </w:rPr>
+              <w:t>Usuario</w:t>
+            </w:r>
           </w:p>
         </w:tc>
         <w:tc>
@@ -977,7 +957,41 @@
                 <w:szCs w:val="20"/>
                 <w:lang w:val="es-CO"/>
               </w:rPr>
-              <w:t>El sistema solicita al usuario ingresar las dos versiones del programa</w:t>
+              <w:t xml:space="preserve">El usuario solicita </w:t>
+            </w:r>
+            <w:r>
+              <w:rPr>
+                <w:sz w:val="20"/>
+                <w:szCs w:val="20"/>
+                <w:lang w:val="es-CO"/>
+              </w:rPr>
+              <w:t>comparar</w:t>
+            </w:r>
+            <w:bookmarkStart w:id="0" w:name="_GoBack"/>
+            <w:bookmarkEnd w:id="0"/>
+            <w:r>
+              <w:rPr>
+                <w:sz w:val="20"/>
+                <w:szCs w:val="20"/>
+                <w:lang w:val="es-CO"/>
+              </w:rPr>
+              <w:t xml:space="preserve"> dos </w:t>
+            </w:r>
+            <w:r>
+              <w:rPr>
+                <w:sz w:val="20"/>
+                <w:szCs w:val="20"/>
+                <w:lang w:val="es-CO"/>
+              </w:rPr>
+              <w:t>versiones</w:t>
+            </w:r>
+            <w:r>
+              <w:rPr>
+                <w:sz w:val="20"/>
+                <w:szCs w:val="20"/>
+                <w:lang w:val="es-CO"/>
+              </w:rPr>
+              <w:t xml:space="preserve"> del programa</w:t>
             </w:r>
           </w:p>
         </w:tc>
@@ -994,19 +1008,12 @@
           <w:p>
             <w:pPr>
               <w:rPr>
-                <w:sz w:val="20"/>
-                <w:szCs w:val="20"/>
-                <w:lang w:val="es-CO"/>
-              </w:rPr>
-            </w:pPr>
-            <w:r>
-              <w:rPr>
-                <w:sz w:val="20"/>
-                <w:szCs w:val="20"/>
-                <w:lang w:val="es-CO"/>
-              </w:rPr>
-              <w:t>Se deben ingresar la versión actual y la versión modificada para ser comparadas</w:t>
-            </w:r>
+                <w:b/>
+                <w:sz w:val="20"/>
+                <w:szCs w:val="20"/>
+                <w:lang w:val="es-CO"/>
+              </w:rPr>
+            </w:pPr>
           </w:p>
         </w:tc>
       </w:tr>
@@ -1028,16 +1035,14 @@
               <w:rPr>
                 <w:sz w:val="20"/>
                 <w:szCs w:val="20"/>
-                <w:lang w:val="es-CO"/>
-              </w:rPr>
-            </w:pPr>
-            <w:r>
-              <w:rPr>
-                <w:sz w:val="20"/>
-                <w:szCs w:val="20"/>
-                <w:lang w:val="es-CO"/>
-              </w:rPr>
-              <w:t>Usuario</w:t>
+              </w:rPr>
+            </w:pPr>
+            <w:r>
+              <w:rPr>
+                <w:sz w:val="20"/>
+                <w:szCs w:val="20"/>
+              </w:rPr>
+              <w:t>Sistema</w:t>
             </w:r>
           </w:p>
         </w:tc>
@@ -1057,14 +1062,12 @@
               <w:rPr>
                 <w:sz w:val="20"/>
                 <w:szCs w:val="20"/>
-                <w:lang w:val="es-CO"/>
-              </w:rPr>
-            </w:pPr>
-            <w:r>
-              <w:rPr>
-                <w:sz w:val="20"/>
-                <w:szCs w:val="20"/>
-                <w:lang w:val="es-CO"/>
+              </w:rPr>
+            </w:pPr>
+            <w:r>
+              <w:rPr>
+                <w:sz w:val="20"/>
+                <w:szCs w:val="20"/>
               </w:rPr>
               <w:t>2</w:t>
             </w:r>
@@ -1095,7 +1098,7 @@
                 <w:szCs w:val="20"/>
                 <w:lang w:val="es-CO"/>
               </w:rPr>
-              <w:t>El usuario ingresa las dos versiones del programa</w:t>
+              <w:t>El sistema solicita al usuario ingresar las dos versiones del programa</w:t>
             </w:r>
           </w:p>
         </w:tc>
@@ -1123,25 +1126,7 @@
                 <w:szCs w:val="20"/>
                 <w:lang w:val="es-CO"/>
               </w:rPr>
-              <w:t>Para este</w:t>
-            </w:r>
-            <w:bookmarkStart w:id="0" w:name="_GoBack"/>
-            <w:bookmarkEnd w:id="0"/>
-            <w:r>
-              <w:rPr>
-                <w:sz w:val="20"/>
-                <w:szCs w:val="20"/>
-                <w:lang w:val="es-CO"/>
-              </w:rPr>
-              <w:t xml:space="preserve"> caso el usuario debe ingresar la carpeta raíz  de </w:t>
-            </w:r>
-            <w:r>
-              <w:rPr>
-                <w:sz w:val="20"/>
-                <w:szCs w:val="20"/>
-                <w:lang w:val="es-CO"/>
-              </w:rPr>
-              <w:t>cada una de las versiones</w:t>
+              <w:t>Se deben ingresar la versión actual y la versión modificada para ser comparadas</w:t>
             </w:r>
           </w:p>
         </w:tc>
@@ -1173,7 +1158,7 @@
                 <w:szCs w:val="20"/>
                 <w:lang w:val="es-CO"/>
               </w:rPr>
-              <w:t>Sistema</w:t>
+              <w:t>Usuario</w:t>
             </w:r>
           </w:p>
         </w:tc>
@@ -1231,7 +1216,7 @@
                 <w:szCs w:val="20"/>
                 <w:lang w:val="es-CO"/>
               </w:rPr>
-              <w:t>El sistema solicita al usuario ingresar el nombre y la razón de los cambios</w:t>
+              <w:t>El usuario ingresa las dos versiones del programa</w:t>
             </w:r>
           </w:p>
         </w:tc>
@@ -1253,6 +1238,30 @@
                 <w:lang w:val="es-CO"/>
               </w:rPr>
             </w:pPr>
+            <w:r>
+              <w:rPr>
+                <w:sz w:val="20"/>
+                <w:szCs w:val="20"/>
+                <w:lang w:val="es-CO"/>
+              </w:rPr>
+              <w:t>Para este</w:t>
+            </w:r>
+            <w:r>
+              <w:rPr>
+                <w:sz w:val="20"/>
+                <w:szCs w:val="20"/>
+                <w:lang w:val="es-CO"/>
+              </w:rPr>
+              <w:t xml:space="preserve"> caso el usuario debe ingresar la carpeta raíz  de </w:t>
+            </w:r>
+            <w:r>
+              <w:rPr>
+                <w:sz w:val="20"/>
+                <w:szCs w:val="20"/>
+                <w:lang w:val="es-CO"/>
+              </w:rPr>
+              <w:t>cada una de las versiones</w:t>
+            </w:r>
           </w:p>
         </w:tc>
       </w:tr>
@@ -1274,17 +1283,17 @@
               <w:rPr>
                 <w:sz w:val="20"/>
                 <w:szCs w:val="20"/>
-              </w:rPr>
-            </w:pPr>
-            <w:proofErr w:type="spellStart"/>
-            <w:r>
-              <w:rPr>
-                <w:sz w:val="20"/>
-                <w:szCs w:val="20"/>
-              </w:rPr>
-              <w:t>Usuario</w:t>
-            </w:r>
-            <w:proofErr w:type="spellEnd"/>
+                <w:lang w:val="es-CO"/>
+              </w:rPr>
+            </w:pPr>
+            <w:r>
+              <w:rPr>
+                <w:sz w:val="20"/>
+                <w:szCs w:val="20"/>
+                <w:lang w:val="es-CO"/>
+              </w:rPr>
+              <w:t>Sistema</w:t>
+            </w:r>
           </w:p>
         </w:tc>
         <w:tc>
@@ -1303,12 +1312,14 @@
               <w:rPr>
                 <w:sz w:val="20"/>
                 <w:szCs w:val="20"/>
-              </w:rPr>
-            </w:pPr>
-            <w:r>
-              <w:rPr>
-                <w:sz w:val="20"/>
-                <w:szCs w:val="20"/>
+                <w:lang w:val="es-CO"/>
+              </w:rPr>
+            </w:pPr>
+            <w:r>
+              <w:rPr>
+                <w:sz w:val="20"/>
+                <w:szCs w:val="20"/>
+                <w:lang w:val="es-CO"/>
               </w:rPr>
               <w:t>4</w:t>
             </w:r>
@@ -1339,15 +1350,7 @@
                 <w:szCs w:val="20"/>
                 <w:lang w:val="es-CO"/>
               </w:rPr>
-              <w:t>El usuario ingresa</w:t>
-            </w:r>
-            <w:r>
-              <w:rPr>
-                <w:sz w:val="20"/>
-                <w:szCs w:val="20"/>
-                <w:lang w:val="es-CO"/>
-              </w:rPr>
-              <w:t xml:space="preserve">, el nombre del usuario y la razón de los cambios  </w:t>
+              <w:t>El sistema solicita al usuario ingresar el nombre y la razón de los cambios</w:t>
             </w:r>
           </w:p>
         </w:tc>
@@ -1364,7 +1367,6 @@
           <w:p>
             <w:pPr>
               <w:rPr>
-                <w:b/>
                 <w:sz w:val="20"/>
                 <w:szCs w:val="20"/>
                 <w:lang w:val="es-CO"/>
@@ -1391,16 +1393,14 @@
               <w:rPr>
                 <w:sz w:val="20"/>
                 <w:szCs w:val="20"/>
-                <w:lang w:val="es-CO"/>
-              </w:rPr>
-            </w:pPr>
-            <w:r>
-              <w:rPr>
-                <w:sz w:val="20"/>
-                <w:szCs w:val="20"/>
-                <w:lang w:val="es-CO"/>
-              </w:rPr>
-              <w:t>Sistema</w:t>
+              </w:rPr>
+            </w:pPr>
+            <w:r>
+              <w:rPr>
+                <w:sz w:val="20"/>
+                <w:szCs w:val="20"/>
+              </w:rPr>
+              <w:t>Usuario</w:t>
             </w:r>
           </w:p>
         </w:tc>
@@ -1420,14 +1420,12 @@
               <w:rPr>
                 <w:sz w:val="20"/>
                 <w:szCs w:val="20"/>
-                <w:lang w:val="es-CO"/>
-              </w:rPr>
-            </w:pPr>
-            <w:r>
-              <w:rPr>
-                <w:sz w:val="20"/>
-                <w:szCs w:val="20"/>
-                <w:lang w:val="es-CO"/>
+              </w:rPr>
+            </w:pPr>
+            <w:r>
+              <w:rPr>
+                <w:sz w:val="20"/>
+                <w:szCs w:val="20"/>
               </w:rPr>
               <w:t>5</w:t>
             </w:r>
@@ -1458,7 +1456,15 @@
                 <w:szCs w:val="20"/>
                 <w:lang w:val="es-CO"/>
               </w:rPr>
-              <w:t>El sistema analiza los archivos de cada una de las versiones</w:t>
+              <w:t>El usuario ingresa</w:t>
+            </w:r>
+            <w:r>
+              <w:rPr>
+                <w:sz w:val="20"/>
+                <w:szCs w:val="20"/>
+                <w:lang w:val="es-CO"/>
+              </w:rPr>
+              <w:t xml:space="preserve">, el nombre del usuario y la razón de los cambios  </w:t>
             </w:r>
           </w:p>
         </w:tc>
@@ -1475,6 +1481,7 @@
           <w:p>
             <w:pPr>
               <w:rPr>
+                <w:b/>
                 <w:sz w:val="20"/>
                 <w:szCs w:val="20"/>
                 <w:lang w:val="es-CO"/>
@@ -1568,7 +1575,7 @@
                 <w:szCs w:val="20"/>
                 <w:lang w:val="es-CO"/>
               </w:rPr>
-              <w:t>El sistema genera los registros de cambios de las versiones del programa</w:t>
+              <w:t>El sistema analiza los archivos de cada una de las versiones</w:t>
             </w:r>
           </w:p>
         </w:tc>
@@ -1599,72 +1606,107 @@
         </w:trPr>
         <w:tc>
           <w:tcPr>
-            <w:tcW w:w="2808" w:type="dxa"/>
+            <w:tcW w:w="2088" w:type="dxa"/>
+            <w:tcBorders>
+              <w:top w:val="single" w:sz="6" w:space="0" w:color="auto"/>
+              <w:left w:val="single" w:sz="6" w:space="0" w:color="auto"/>
+              <w:bottom w:val="single" w:sz="6" w:space="0" w:color="auto"/>
+            </w:tcBorders>
+          </w:tcPr>
+          <w:p>
+            <w:pPr>
+              <w:rPr>
+                <w:sz w:val="20"/>
+                <w:szCs w:val="20"/>
+                <w:lang w:val="es-CO"/>
+              </w:rPr>
+            </w:pPr>
+            <w:r>
+              <w:rPr>
+                <w:sz w:val="20"/>
+                <w:szCs w:val="20"/>
+                <w:lang w:val="es-CO"/>
+              </w:rPr>
+              <w:t>Sistema</w:t>
+            </w:r>
+          </w:p>
+        </w:tc>
+        <w:tc>
+          <w:tcPr>
+            <w:tcW w:w="720" w:type="dxa"/>
+            <w:tcBorders>
+              <w:top w:val="single" w:sz="6" w:space="0" w:color="auto"/>
+              <w:left w:val="single" w:sz="6" w:space="0" w:color="auto"/>
+              <w:bottom w:val="single" w:sz="6" w:space="0" w:color="auto"/>
+              <w:right w:val="single" w:sz="6" w:space="0" w:color="auto"/>
+            </w:tcBorders>
+          </w:tcPr>
+          <w:p>
+            <w:pPr>
+              <w:jc w:val="center"/>
+              <w:rPr>
+                <w:sz w:val="20"/>
+                <w:szCs w:val="20"/>
+                <w:lang w:val="es-CO"/>
+              </w:rPr>
+            </w:pPr>
+            <w:r>
+              <w:rPr>
+                <w:sz w:val="20"/>
+                <w:szCs w:val="20"/>
+                <w:lang w:val="es-CO"/>
+              </w:rPr>
+              <w:t>7</w:t>
+            </w:r>
+          </w:p>
+        </w:tc>
+        <w:tc>
+          <w:tcPr>
+            <w:tcW w:w="3060" w:type="dxa"/>
             <w:gridSpan w:val="2"/>
             <w:tcBorders>
               <w:top w:val="single" w:sz="6" w:space="0" w:color="auto"/>
               <w:left w:val="single" w:sz="6" w:space="0" w:color="auto"/>
               <w:bottom w:val="single" w:sz="6" w:space="0" w:color="auto"/>
-            </w:tcBorders>
-          </w:tcPr>
-          <w:p>
-            <w:pPr>
-              <w:rPr>
-                <w:b/>
-                <w:sz w:val="20"/>
-                <w:szCs w:val="20"/>
-                <w:lang w:val="es-CO"/>
-              </w:rPr>
-            </w:pPr>
-            <w:proofErr w:type="spellStart"/>
-            <w:r>
-              <w:rPr>
-                <w:b/>
-                <w:sz w:val="20"/>
-                <w:szCs w:val="20"/>
-                <w:lang w:val="es-CO"/>
-              </w:rPr>
-              <w:t>Exception</w:t>
-            </w:r>
-            <w:proofErr w:type="spellEnd"/>
-            <w:r>
-              <w:rPr>
-                <w:b/>
-                <w:sz w:val="20"/>
-                <w:szCs w:val="20"/>
-                <w:lang w:val="es-CO"/>
-              </w:rPr>
-              <w:t xml:space="preserve"> 1</w:t>
-            </w:r>
-          </w:p>
-        </w:tc>
-        <w:tc>
-          <w:tcPr>
-            <w:tcW w:w="6120" w:type="dxa"/>
-            <w:gridSpan w:val="3"/>
-            <w:tcBorders>
-              <w:top w:val="single" w:sz="6" w:space="0" w:color="auto"/>
-              <w:left w:val="single" w:sz="6" w:space="0" w:color="auto"/>
-              <w:bottom w:val="single" w:sz="6" w:space="0" w:color="auto"/>
-              <w:right w:val="single" w:sz="6" w:space="0" w:color="auto"/>
-            </w:tcBorders>
-          </w:tcPr>
-          <w:p>
-            <w:pPr>
-              <w:rPr>
-                <w:sz w:val="20"/>
-                <w:szCs w:val="20"/>
-                <w:lang w:val="es-CO"/>
-              </w:rPr>
-            </w:pPr>
-            <w:r>
-              <w:rPr>
-                <w:sz w:val="20"/>
-                <w:szCs w:val="20"/>
-                <w:lang w:val="es-CO"/>
-              </w:rPr>
-              <w:t>En caso de que las versiones a comparar no tengan archivos java se deberá mostrar un mensaje indicando que no se encontraron archivos para comparar</w:t>
-            </w:r>
+              <w:right w:val="single" w:sz="6" w:space="0" w:color="auto"/>
+            </w:tcBorders>
+          </w:tcPr>
+          <w:p>
+            <w:pPr>
+              <w:rPr>
+                <w:sz w:val="20"/>
+                <w:szCs w:val="20"/>
+                <w:lang w:val="es-CO"/>
+              </w:rPr>
+            </w:pPr>
+            <w:r>
+              <w:rPr>
+                <w:sz w:val="20"/>
+                <w:szCs w:val="20"/>
+                <w:lang w:val="es-CO"/>
+              </w:rPr>
+              <w:t>El sistema genera los registros de cambios de las versiones del programa</w:t>
+            </w:r>
+          </w:p>
+        </w:tc>
+        <w:tc>
+          <w:tcPr>
+            <w:tcW w:w="3060" w:type="dxa"/>
+            <w:tcBorders>
+              <w:top w:val="single" w:sz="6" w:space="0" w:color="auto"/>
+              <w:left w:val="single" w:sz="6" w:space="0" w:color="auto"/>
+              <w:bottom w:val="single" w:sz="6" w:space="0" w:color="auto"/>
+              <w:right w:val="single" w:sz="6" w:space="0" w:color="auto"/>
+            </w:tcBorders>
+          </w:tcPr>
+          <w:p>
+            <w:pPr>
+              <w:rPr>
+                <w:sz w:val="20"/>
+                <w:szCs w:val="20"/>
+                <w:lang w:val="es-CO"/>
+              </w:rPr>
+            </w:pPr>
           </w:p>
         </w:tc>
       </w:tr>
@@ -1691,7 +1733,6 @@
                 <w:lang w:val="es-CO"/>
               </w:rPr>
             </w:pPr>
-            <w:proofErr w:type="spellStart"/>
             <w:r>
               <w:rPr>
                 <w:b/>
@@ -1701,7 +1742,79 @@
               </w:rPr>
               <w:t>Exception</w:t>
             </w:r>
-            <w:proofErr w:type="spellEnd"/>
+            <w:r>
+              <w:rPr>
+                <w:b/>
+                <w:sz w:val="20"/>
+                <w:szCs w:val="20"/>
+                <w:lang w:val="es-CO"/>
+              </w:rPr>
+              <w:t xml:space="preserve"> 1</w:t>
+            </w:r>
+          </w:p>
+        </w:tc>
+        <w:tc>
+          <w:tcPr>
+            <w:tcW w:w="6120" w:type="dxa"/>
+            <w:gridSpan w:val="3"/>
+            <w:tcBorders>
+              <w:top w:val="single" w:sz="6" w:space="0" w:color="auto"/>
+              <w:left w:val="single" w:sz="6" w:space="0" w:color="auto"/>
+              <w:bottom w:val="single" w:sz="6" w:space="0" w:color="auto"/>
+              <w:right w:val="single" w:sz="6" w:space="0" w:color="auto"/>
+            </w:tcBorders>
+          </w:tcPr>
+          <w:p>
+            <w:pPr>
+              <w:rPr>
+                <w:sz w:val="20"/>
+                <w:szCs w:val="20"/>
+                <w:lang w:val="es-CO"/>
+              </w:rPr>
+            </w:pPr>
+            <w:r>
+              <w:rPr>
+                <w:sz w:val="20"/>
+                <w:szCs w:val="20"/>
+                <w:lang w:val="es-CO"/>
+              </w:rPr>
+              <w:t>En caso de que las versiones a comparar no tengan archivos java se deberá mostrar un mensaje indicando que no se encontraron archivos para comparar</w:t>
+            </w:r>
+          </w:p>
+        </w:tc>
+      </w:tr>
+      <w:tr>
+        <w:trPr>
+          <w:cantSplit/>
+        </w:trPr>
+        <w:tc>
+          <w:tcPr>
+            <w:tcW w:w="2808" w:type="dxa"/>
+            <w:gridSpan w:val="2"/>
+            <w:tcBorders>
+              <w:top w:val="single" w:sz="6" w:space="0" w:color="auto"/>
+              <w:left w:val="single" w:sz="6" w:space="0" w:color="auto"/>
+              <w:bottom w:val="single" w:sz="6" w:space="0" w:color="auto"/>
+            </w:tcBorders>
+          </w:tcPr>
+          <w:p>
+            <w:pPr>
+              <w:rPr>
+                <w:b/>
+                <w:sz w:val="20"/>
+                <w:szCs w:val="20"/>
+                <w:lang w:val="es-CO"/>
+              </w:rPr>
+            </w:pPr>
+            <w:r>
+              <w:rPr>
+                <w:b/>
+                <w:sz w:val="20"/>
+                <w:szCs w:val="20"/>
+                <w:lang w:val="es-CO"/>
+              </w:rPr>
+              <w:t>Exception</w:t>
+            </w:r>
             <w:r>
               <w:rPr>
                 <w:b/>
@@ -1939,13 +2052,13 @@
       <w:lang w:val="en-US"/>
     </w:rPr>
   </w:style>
-  <w:style w:type="character" w:default="1" w:styleId="DefaultParagraphFont">
+  <w:style w:type="character" w:default="1" w:styleId="Fuentedeprrafopredeter">
     <w:name w:val="Default Paragraph Font"/>
     <w:uiPriority w:val="1"/>
     <w:semiHidden/>
     <w:unhideWhenUsed/>
   </w:style>
-  <w:style w:type="table" w:default="1" w:styleId="TableNormal">
+  <w:style w:type="table" w:default="1" w:styleId="Tablanormal">
     <w:name w:val="Normal Table"/>
     <w:uiPriority w:val="99"/>
     <w:semiHidden/>
@@ -1960,7 +2073,7 @@
       </w:tblCellMar>
     </w:tblPr>
   </w:style>
-  <w:style w:type="numbering" w:default="1" w:styleId="NoList">
+  <w:style w:type="numbering" w:default="1" w:styleId="Sinlista">
     <w:name w:val="No List"/>
     <w:uiPriority w:val="99"/>
     <w:semiHidden/>
@@ -2139,13 +2252,13 @@
       <w:lang w:val="en-US"/>
     </w:rPr>
   </w:style>
-  <w:style w:type="character" w:default="1" w:styleId="DefaultParagraphFont">
+  <w:style w:type="character" w:default="1" w:styleId="Fuentedeprrafopredeter">
     <w:name w:val="Default Paragraph Font"/>
     <w:uiPriority w:val="1"/>
     <w:semiHidden/>
     <w:unhideWhenUsed/>
   </w:style>
-  <w:style w:type="table" w:default="1" w:styleId="TableNormal">
+  <w:style w:type="table" w:default="1" w:styleId="Tablanormal">
     <w:name w:val="Normal Table"/>
     <w:uiPriority w:val="99"/>
     <w:semiHidden/>
@@ -2160,7 +2273,7 @@
       </w:tblCellMar>
     </w:tblPr>
   </w:style>
-  <w:style w:type="numbering" w:default="1" w:styleId="NoList">
+  <w:style w:type="numbering" w:default="1" w:styleId="Sinlista">
     <w:name w:val="No List"/>
     <w:uiPriority w:val="99"/>
     <w:semiHidden/>

</xml_diff>